<commit_message>
review1 w Paco and Christoph changes
</commit_message>
<xml_diff>
--- a/Word_template.docx
+++ b/Word_template.docx
@@ -1,6 +1,6 @@
 
 <file path=word/document.xml><?xml version="1.0" encoding="utf-8"?>
-<w:document xmlns:wpc="http://schemas.microsoft.com/office/word/2010/wordprocessingCanvas" xmlns:mc="http://schemas.openxmlformats.org/markup-compatibility/2006" xmlns:o="urn:schemas-microsoft-com:office:office" xmlns:r="http://schemas.openxmlformats.org/officeDocument/2006/relationships" xmlns:m="http://schemas.openxmlformats.org/officeDocument/2006/math" xmlns:v="urn:schemas-microsoft-com:vml" xmlns:wp14="http://schemas.microsoft.com/office/word/2010/wordprocessingDrawing" xmlns:wp="http://schemas.openxmlformats.org/drawingml/2006/wordprocessingDrawing" xmlns:w10="urn:schemas-microsoft-com:office:word" xmlns:w="http://schemas.openxmlformats.org/wordprocessingml/2006/main" xmlns:w14="http://schemas.microsoft.com/office/word/2010/wordml" xmlns:wpg="http://schemas.microsoft.com/office/word/2010/wordprocessingGroup" xmlns:wpi="http://schemas.microsoft.com/office/word/2010/wordprocessingInk" xmlns:wne="http://schemas.microsoft.com/office/word/2006/wordml" xmlns:wps="http://schemas.microsoft.com/office/word/2010/wordprocessingShape" mc:Ignorable="w14 wp14">
+<w:document xmlns:wpc="http://schemas.microsoft.com/office/word/2010/wordprocessingCanvas" xmlns:cx="http://schemas.microsoft.com/office/drawing/2014/chartex" xmlns:cx1="http://schemas.microsoft.com/office/drawing/2015/9/8/chartex" xmlns:cx2="http://schemas.microsoft.com/office/drawing/2015/10/21/chartex" xmlns:cx3="http://schemas.microsoft.com/office/drawing/2016/5/9/chartex" xmlns:cx4="http://schemas.microsoft.com/office/drawing/2016/5/10/chartex" xmlns:cx5="http://schemas.microsoft.com/office/drawing/2016/5/11/chartex" xmlns:cx6="http://schemas.microsoft.com/office/drawing/2016/5/12/chartex" xmlns:cx7="http://schemas.microsoft.com/office/drawing/2016/5/13/chartex" xmlns:cx8="http://schemas.microsoft.com/office/drawing/2016/5/14/chartex" xmlns:mc="http://schemas.openxmlformats.org/markup-compatibility/2006" xmlns:aink="http://schemas.microsoft.com/office/drawing/2016/ink" xmlns:am3d="http://schemas.microsoft.com/office/drawing/2017/model3d" xmlns:o="urn:schemas-microsoft-com:office:office" xmlns:oel="http://schemas.microsoft.com/office/2019/extlst" xmlns:r="http://schemas.openxmlformats.org/officeDocument/2006/relationships" xmlns:m="http://schemas.openxmlformats.org/officeDocument/2006/math" xmlns:v="urn:schemas-microsoft-com:vml" xmlns:wp14="http://schemas.microsoft.com/office/word/2010/wordprocessingDrawing" xmlns:wp="http://schemas.openxmlformats.org/drawingml/2006/wordprocessingDrawing" xmlns:w10="urn:schemas-microsoft-com:office:word" xmlns:w="http://schemas.openxmlformats.org/wordprocessingml/2006/main" xmlns:w14="http://schemas.microsoft.com/office/word/2010/wordml" xmlns:w15="http://schemas.microsoft.com/office/word/2012/wordml" xmlns:w16cex="http://schemas.microsoft.com/office/word/2018/wordml/cex" xmlns:w16cid="http://schemas.microsoft.com/office/word/2016/wordml/cid" xmlns:w16="http://schemas.microsoft.com/office/word/2018/wordml" xmlns:w16sdtdh="http://schemas.microsoft.com/office/word/2020/wordml/sdtdatahash" xmlns:w16se="http://schemas.microsoft.com/office/word/2015/wordml/symex" xmlns:wpg="http://schemas.microsoft.com/office/word/2010/wordprocessingGroup" xmlns:wpi="http://schemas.microsoft.com/office/word/2010/wordprocessingInk" xmlns:wne="http://schemas.microsoft.com/office/word/2006/wordml" xmlns:wps="http://schemas.microsoft.com/office/word/2010/wordprocessingShape" mc:Ignorable="w14 w15 w16se w16cid w16 w16cex w16sdtdh wp14">
   <w:body>
     <w:p>
       <w:pPr>
@@ -9,8 +9,6 @@
           <w:lang w:val="es-ES"/>
         </w:rPr>
       </w:pPr>
-      <w:bookmarkStart w:id="0" w:name="_GoBack"/>
-      <w:bookmarkEnd w:id="0"/>
       <w:r>
         <w:rPr>
           <w:lang w:val="es-ES"/>
@@ -185,15 +183,32 @@
         </w:rPr>
         <w:t xml:space="preserve"> [</w:t>
       </w:r>
-      <w:hyperlink r:id="rId8" w:history="1">
-        <w:r>
-          <w:rPr>
-            <w:rStyle w:val="Hyperlink"/>
-            <w:lang w:val="es-ES"/>
-          </w:rPr>
-          <w:t>minombre@micorreo.com</w:t>
-        </w:r>
-      </w:hyperlink>
+      <w:r>
+        <w:fldChar w:fldCharType="begin"/>
+      </w:r>
+      <w:r>
+        <w:rPr>
+          <w:lang w:val="es-ES"/>
+        </w:rPr>
+        <w:instrText>HYPERLINK "mailto:minombre@micorreo.com"</w:instrText>
+      </w:r>
+      <w:r>
+        <w:fldChar w:fldCharType="separate"/>
+      </w:r>
+      <w:r>
+        <w:rPr>
+          <w:rStyle w:val="Hyperlink"/>
+          <w:lang w:val="es-ES"/>
+        </w:rPr>
+        <w:t>minombre@micorreo.com</w:t>
+      </w:r>
+      <w:r>
+        <w:rPr>
+          <w:rStyle w:val="Hyperlink"/>
+          <w:lang w:val="es-ES"/>
+        </w:rPr>
+        <w:fldChar w:fldCharType="end"/>
+      </w:r>
       <w:r>
         <w:rPr>
           <w:lang w:val="es-ES"/>
@@ -208,13 +223,132 @@
           <w:lang w:val="es-ES"/>
         </w:rPr>
       </w:pPr>
-      <w:bookmarkStart w:id="1" w:name="resumen"/>
+      <w:bookmarkStart w:id="0" w:name="resumen"/>
+      <w:bookmarkEnd w:id="0"/>
+      <w:r>
+        <w:rPr>
+          <w:lang w:val="es-ES"/>
+        </w:rPr>
+        <w:t>Resumen</w:t>
+      </w:r>
+    </w:p>
+    <w:p>
+      <w:pPr>
+        <w:pStyle w:val="BlockQuote"/>
+        <w:rPr>
+          <w:lang w:val="es-ES"/>
+        </w:rPr>
+      </w:pPr>
+      <w:r>
+        <w:rPr>
+          <w:lang w:val="es-ES"/>
+        </w:rPr>
+        <w:t xml:space="preserve">En el resumen debe constar el propósito del artículo, una síntesis de la metodología utilizada y de los resultados más relevantes obtenidos y sus implicaciones. El resumen debe tener una extensión máxima de 250 palabras, incluyendo, en la primera línea, el título del artículo. Es obligatorio la presentación de un resumen en inglés además del resumen en castellano. Letra Arial 10 y espaciado de 1 línea. Las comunicaciones breves tendrán igualmente un resumen en castellano y en </w:t>
+      </w:r>
+      <w:proofErr w:type="gramStart"/>
+      <w:r>
+        <w:rPr>
+          <w:lang w:val="es-ES"/>
+        </w:rPr>
+        <w:t>inglés</w:t>
+      </w:r>
+      <w:proofErr w:type="gramEnd"/>
+      <w:r>
+        <w:rPr>
+          <w:lang w:val="es-ES"/>
+        </w:rPr>
+        <w:t xml:space="preserve"> pero la extensión del mismo será de 150 palabras máximo. Únicamente están exentos de aportar resumen las contribuciones enviadas a las secciones de Re</w:t>
+      </w:r>
+      <w:r>
+        <w:rPr>
+          <w:lang w:val="es-ES"/>
+        </w:rPr>
+        <w:t>s</w:t>
+      </w:r>
+      <w:r>
+        <w:rPr>
+          <w:lang w:val="es-ES"/>
+        </w:rPr>
+        <w:t>úmenes de tesis, Notas y Reseñas bibliográficas.</w:t>
+      </w:r>
+    </w:p>
+    <w:p>
+      <w:pPr>
+        <w:pStyle w:val="Heading1"/>
+        <w:rPr>
+          <w:lang w:val="es-ES"/>
+        </w:rPr>
+      </w:pPr>
+      <w:proofErr w:type="spellStart"/>
+      <w:r>
+        <w:rPr>
+          <w:lang w:val="es-ES"/>
+        </w:rPr>
+        <w:t>Abstract</w:t>
+      </w:r>
+      <w:proofErr w:type="spellEnd"/>
+    </w:p>
+    <w:p>
+      <w:pPr>
+        <w:pStyle w:val="BlockQuote"/>
+        <w:rPr>
+          <w:lang w:val="es-ES"/>
+        </w:rPr>
+      </w:pPr>
+      <w:r>
+        <w:rPr>
+          <w:lang w:val="es-ES"/>
+        </w:rPr>
+        <w:t xml:space="preserve">En el resumen debe constar el propósito del artículo, una síntesis de la metodología utilizada y de los resultados más relevantes obtenidos y sus implicaciones. El resumen debe tener una extensión máxima de 250 palabras, incluyendo, en la primera línea, el título del artículo. Es obligatorio la presentación de un resumen en inglés además del resumen en castellano. Letra Arial 10 y espaciado de 1 línea. Las comunicaciones breves tendrán igualmente un resumen en castellano y en </w:t>
+      </w:r>
+      <w:proofErr w:type="gramStart"/>
+      <w:r>
+        <w:rPr>
+          <w:lang w:val="es-ES"/>
+        </w:rPr>
+        <w:t>inglés</w:t>
+      </w:r>
+      <w:proofErr w:type="gramEnd"/>
+      <w:r>
+        <w:rPr>
+          <w:lang w:val="es-ES"/>
+        </w:rPr>
+        <w:t xml:space="preserve"> pero la extensión del mismo será de 150 palabras máximo. Únicamente están exentos de aportar resumen las contribuciones enviadas a las secciones de Re</w:t>
+      </w:r>
+      <w:r>
+        <w:rPr>
+          <w:lang w:val="es-ES"/>
+        </w:rPr>
+        <w:t>s</w:t>
+      </w:r>
+      <w:r>
+        <w:rPr>
+          <w:lang w:val="es-ES"/>
+        </w:rPr>
+        <w:t>úmenes de tesis, Notas y Reseñas bibliográficas.</w:t>
+      </w:r>
+    </w:p>
+    <w:p>
+      <w:pPr>
+        <w:rPr>
+          <w:lang w:val="es-ES"/>
+        </w:rPr>
+      </w:pPr>
+    </w:p>
+    <w:p>
+      <w:pPr>
+        <w:pStyle w:val="Heading1"/>
+        <w:rPr>
+          <w:lang w:val="es-ES"/>
+        </w:rPr>
+      </w:pPr>
+      <w:bookmarkStart w:id="1" w:name="palabras-clave"/>
       <w:bookmarkEnd w:id="1"/>
       <w:r>
         <w:rPr>
           <w:lang w:val="es-ES"/>
         </w:rPr>
-        <w:t>Resumen</w:t>
+        <w:t>Palabras clave</w:t>
       </w:r>
     </w:p>
     <w:p>
@@ -228,47 +362,7 @@
         <w:rPr>
           <w:lang w:val="es-ES"/>
         </w:rPr>
-        <w:t xml:space="preserve">En el resumen debe constar el propósito del artículo, una síntesis de la metodología utilizada y de los resultados más relevantes obtenidos y sus implicaciones. El resumen debe tener una extensión máxima de 250 palabras, incluyendo, en la primera línea, el título del artículo. Es </w:t>
-      </w:r>
-      <w:proofErr w:type="gramStart"/>
-      <w:r>
-        <w:rPr>
-          <w:lang w:val="es-ES"/>
-        </w:rPr>
-        <w:t>obligatorio</w:t>
-      </w:r>
-      <w:proofErr w:type="gramEnd"/>
-      <w:r>
-        <w:rPr>
-          <w:lang w:val="es-ES"/>
-        </w:rPr>
-        <w:t xml:space="preserve"> la presentación de un resumen en inglés además del resumen en castellano. Letra Arial 10 y espaciado de 1 línea. Las comunicaciones breves tendrán igualmente un resumen en castellano y en inglés pero la extensión del mismo será de 150 palabras </w:t>
-      </w:r>
-      <w:proofErr w:type="gramStart"/>
-      <w:r>
-        <w:rPr>
-          <w:lang w:val="es-ES"/>
-        </w:rPr>
-        <w:t>máximo</w:t>
-      </w:r>
-      <w:proofErr w:type="gramEnd"/>
-      <w:r>
-        <w:rPr>
-          <w:lang w:val="es-ES"/>
-        </w:rPr>
-        <w:t>. Únicamente están exentos de aportar resumen las contribuciones enviadas a las secciones de Re</w:t>
-      </w:r>
-      <w:r>
-        <w:rPr>
-          <w:lang w:val="es-ES"/>
-        </w:rPr>
-        <w:t>s</w:t>
-      </w:r>
-      <w:r>
-        <w:rPr>
-          <w:lang w:val="es-ES"/>
-        </w:rPr>
-        <w:t>úmenes de tesis, Notas y Reseñas bibliográficas.</w:t>
+        <w:t>Deben incluirse entre cuatro y seis palabras que reflejen los contenidos del artículo. Las palabras clave no deben repetir palabras que se encuentran en el título. Se dispondrán en orden alfabético y separadas entre sí por punto y coma (;). Deben enviarse en castellano e inglés. Letra Arial 10 y espaciado de 1 línea. Están exentos de palabras clave las contribuciones enviadas a las secciones de Resúmenes de tesis, Notas y Reseñas bibliográficas.</w:t>
       </w:r>
     </w:p>
     <w:p>
@@ -278,129 +372,8 @@
           <w:lang w:val="es-ES"/>
         </w:rPr>
       </w:pPr>
-      <w:proofErr w:type="spellStart"/>
-      <w:r>
-        <w:rPr>
-          <w:lang w:val="es-ES"/>
-        </w:rPr>
-        <w:t>Abstract</w:t>
-      </w:r>
-      <w:proofErr w:type="spellEnd"/>
-    </w:p>
-    <w:p>
-      <w:pPr>
-        <w:pStyle w:val="BlockQuote"/>
-        <w:rPr>
-          <w:lang w:val="es-ES"/>
-        </w:rPr>
-      </w:pPr>
-      <w:r>
-        <w:rPr>
-          <w:lang w:val="es-ES"/>
-        </w:rPr>
-        <w:t xml:space="preserve">En el resumen debe constar el propósito del artículo, una síntesis de la metodología utilizada y de los resultados más relevantes obtenidos y sus implicaciones. El resumen debe tener una extensión máxima de 250 palabras, incluyendo, en la primera línea, el título del artículo. Es </w:t>
-      </w:r>
-      <w:proofErr w:type="gramStart"/>
-      <w:r>
-        <w:rPr>
-          <w:lang w:val="es-ES"/>
-        </w:rPr>
-        <w:t>obligatorio</w:t>
-      </w:r>
-      <w:proofErr w:type="gramEnd"/>
-      <w:r>
-        <w:rPr>
-          <w:lang w:val="es-ES"/>
-        </w:rPr>
-        <w:t xml:space="preserve"> la presentación de un resumen en inglés además del resumen en castellano. Letra Arial 10 y espaciado de 1 línea. Las comunicaciones breves tendrán igualmente un resumen en castellano y en inglés pero la extensión del mismo será de 150 palabras </w:t>
-      </w:r>
-      <w:proofErr w:type="gramStart"/>
-      <w:r>
-        <w:rPr>
-          <w:lang w:val="es-ES"/>
-        </w:rPr>
-        <w:t>máximo</w:t>
-      </w:r>
-      <w:proofErr w:type="gramEnd"/>
-      <w:r>
-        <w:rPr>
-          <w:lang w:val="es-ES"/>
-        </w:rPr>
-        <w:t>. Únicamente están exentos de aportar resumen las contribuciones enviadas a las secciones de Re</w:t>
-      </w:r>
-      <w:r>
-        <w:rPr>
-          <w:lang w:val="es-ES"/>
-        </w:rPr>
-        <w:t>s</w:t>
-      </w:r>
-      <w:r>
-        <w:rPr>
-          <w:lang w:val="es-ES"/>
-        </w:rPr>
-        <w:t>úmenes de tesis, Notas y Reseñas bibliográficas.</w:t>
-      </w:r>
-    </w:p>
-    <w:p>
-      <w:pPr>
-        <w:rPr>
-          <w:lang w:val="es-ES"/>
-        </w:rPr>
-      </w:pPr>
-    </w:p>
-    <w:p>
-      <w:pPr>
-        <w:pStyle w:val="Heading1"/>
-        <w:rPr>
-          <w:lang w:val="es-ES"/>
-        </w:rPr>
-      </w:pPr>
-      <w:bookmarkStart w:id="2" w:name="palabras-clave"/>
+      <w:bookmarkStart w:id="2" w:name="keywords"/>
       <w:bookmarkEnd w:id="2"/>
-      <w:r>
-        <w:rPr>
-          <w:lang w:val="es-ES"/>
-        </w:rPr>
-        <w:t>Palabras clave</w:t>
-      </w:r>
-    </w:p>
-    <w:p>
-      <w:pPr>
-        <w:pStyle w:val="BlockQuote"/>
-        <w:rPr>
-          <w:lang w:val="es-ES"/>
-        </w:rPr>
-      </w:pPr>
-      <w:r>
-        <w:rPr>
-          <w:lang w:val="es-ES"/>
-        </w:rPr>
-        <w:t xml:space="preserve">Deben incluirse entre cuatro y seis palabras que reflejen los contenidos del artículo. Las palabras clave no deben repetir palabras que se encuentran en el título. Se dispondrán en </w:t>
-      </w:r>
-      <w:proofErr w:type="gramStart"/>
-      <w:r>
-        <w:rPr>
-          <w:lang w:val="es-ES"/>
-        </w:rPr>
-        <w:t>orden alfabético y separadas</w:t>
-      </w:r>
-      <w:proofErr w:type="gramEnd"/>
-      <w:r>
-        <w:rPr>
-          <w:lang w:val="es-ES"/>
-        </w:rPr>
-        <w:t xml:space="preserve"> entre sí por punto y coma (;). Deben enviarse en castellano e inglés. Letra Arial 10 y espaciado de 1 línea. Están exentos de palabras clave las contribuciones enviadas a las secciones de Resúmenes de tesis, Notas y Reseñas bibliográficas.</w:t>
-      </w:r>
-    </w:p>
-    <w:p>
-      <w:pPr>
-        <w:pStyle w:val="Heading1"/>
-        <w:rPr>
-          <w:lang w:val="es-ES"/>
-        </w:rPr>
-      </w:pPr>
-      <w:bookmarkStart w:id="3" w:name="keywords"/>
-      <w:bookmarkEnd w:id="3"/>
       <w:r>
         <w:rPr>
           <w:lang w:val="es-ES"/>
@@ -420,21 +393,7 @@
         <w:rPr>
           <w:lang w:val="es-ES"/>
         </w:rPr>
-        <w:t xml:space="preserve">Deben incluirse entre cuatro y seis palabras que reflejen los contenidos del artículo. Las palabras clave no deben repetir palabras que se encuentran en el título. Se dispondrán en </w:t>
-      </w:r>
-      <w:proofErr w:type="gramStart"/>
-      <w:r>
-        <w:rPr>
-          <w:lang w:val="es-ES"/>
-        </w:rPr>
-        <w:t>orden alfabético y separadas</w:t>
-      </w:r>
-      <w:proofErr w:type="gramEnd"/>
-      <w:r>
-        <w:rPr>
-          <w:lang w:val="es-ES"/>
-        </w:rPr>
-        <w:t xml:space="preserve"> entre sí por punto y coma (;). Deben enviarse en castellano e inglés. Letra Arial 10 y espaciado de 1 línea. Están exentos de palabras clave las contribuciones enviadas a las secciones de Resúmenes de tesis, Notas y Reseñas bibliográficas.</w:t>
+        <w:t>Deben incluirse entre cuatro y seis palabras que reflejen los contenidos del artículo. Las palabras clave no deben repetir palabras que se encuentran en el título. Se dispondrán en orden alfabético y separadas entre sí por punto y coma (;). Deben enviarse en castellano e inglés. Letra Arial 10 y espaciado de 1 línea. Están exentos de palabras clave las contribuciones enviadas a las secciones de Resúmenes de tesis, Notas y Reseñas bibliográficas.</w:t>
       </w:r>
     </w:p>
     <w:p>
@@ -452,60 +411,89 @@
           <w:lang w:val="es-ES"/>
         </w:rPr>
       </w:pPr>
-      <w:bookmarkStart w:id="4" w:name="que-es-la-ciencia-reproducible"/>
+      <w:bookmarkStart w:id="3" w:name="que-es-la-ciencia-reproducible"/>
+      <w:bookmarkEnd w:id="3"/>
+      <w:r>
+        <w:rPr>
+          <w:lang w:val="es-ES"/>
+        </w:rPr>
+        <w:t>Introducción</w:t>
+      </w:r>
+    </w:p>
+    <w:p>
+      <w:pPr>
+        <w:rPr>
+          <w:lang w:val="es-ES"/>
+        </w:rPr>
+      </w:pPr>
+      <w:r>
+        <w:rPr>
+          <w:lang w:val="es-ES"/>
+        </w:rPr>
+        <w:t>Los artículos de investigación contendrán típicamente las siguientes secciones: Introducción, Material y métodos, Resultados, Discusión, Conclusiones. Los artículos de revisión, las comunicaciones breves y los resúmenes de tesis no tienen por qué seguir estas normas. El resto de contribuciones normalmente no requieren de secciones. Los autores pueden crear secciones de segundo orden dentro de cada sección.</w:t>
+      </w:r>
+    </w:p>
+    <w:p>
+      <w:pPr>
+        <w:rPr>
+          <w:lang w:val="es-ES"/>
+        </w:rPr>
+      </w:pPr>
+      <w:r>
+        <w:rPr>
+          <w:lang w:val="es-ES"/>
+        </w:rPr>
+        <w:t>El grueso del texto en Letra Arial 10 y espaciado de 1.5 líneas con una línea en blanco entre párrafos y comienzo de párrafo no tabulado. Las referencias a figuras y tablas deben ser resaltadas en negrita e iniciadas con mayúscula. Si son citadas explícitamente se utilizará Figura X o Tabla X, de lo contrario se citará entre paréntesis y en el caso de las figuras se abreviará (Fig. X).</w:t>
+      </w:r>
+    </w:p>
+    <w:p>
+      <w:pPr>
+        <w:rPr>
+          <w:lang w:val="es-ES"/>
+        </w:rPr>
+      </w:pPr>
+      <w:r>
+        <w:rPr>
+          <w:lang w:val="es-ES"/>
+        </w:rPr>
+        <w:t>Las secciones no deben numerarse. El nombre de una sección de primer orden irá en línea aparte, con Letra Arial 11 y en negrita. El nombre de una sección de segundo orden irá en línea aparte, con Letra Arial 10 y negrita.</w:t>
+      </w:r>
+    </w:p>
+    <w:p>
+      <w:pPr>
+        <w:rPr>
+          <w:lang w:val="es-ES"/>
+        </w:rPr>
+      </w:pPr>
+    </w:p>
+    <w:p>
+      <w:pPr>
+        <w:pStyle w:val="Heading1"/>
+        <w:rPr>
+          <w:lang w:val="es-ES"/>
+        </w:rPr>
+      </w:pPr>
+      <w:bookmarkStart w:id="4" w:name="por-que-es-necesaria-la-reproducibilidad"/>
       <w:bookmarkEnd w:id="4"/>
       <w:r>
         <w:rPr>
           <w:lang w:val="es-ES"/>
         </w:rPr>
-        <w:t>Introducción</w:t>
-      </w:r>
-    </w:p>
-    <w:p>
-      <w:pPr>
-        <w:rPr>
-          <w:lang w:val="es-ES"/>
-        </w:rPr>
-      </w:pPr>
-      <w:r>
-        <w:rPr>
-          <w:lang w:val="es-ES"/>
-        </w:rPr>
-        <w:t>Los artículos de investigación contendrán típicamente las siguientes secciones: Introducción, Material y métodos, Resultados, Discusión, Conclusiones. Los artículos de revisión, las comunicaciones breves y los resúmenes de tesis no tienen por qué seguir estas normas. El resto de contribuciones normalmente no requieren de secciones. Los autores pueden crear secciones de segundo orden dentro de cada sección.</w:t>
-      </w:r>
-    </w:p>
-    <w:p>
-      <w:pPr>
-        <w:rPr>
-          <w:lang w:val="es-ES"/>
-        </w:rPr>
-      </w:pPr>
-      <w:r>
-        <w:rPr>
-          <w:lang w:val="es-ES"/>
-        </w:rPr>
-        <w:t>El grueso del texto en Letra Arial 10 y espaciado de 1.5 líneas con una línea en blanco entre párrafos y comienzo de párrafo no tabulado. Las referencias a figuras y tablas deben ser resaltadas en negrita e iniciadas con mayúscula. Si son citadas explícitamente se utilizará Figura X o Tabla X, de lo contrario se citará entre paréntesis y en el caso de las figuras se abreviará (Fig. X).</w:t>
-      </w:r>
-    </w:p>
-    <w:p>
-      <w:pPr>
-        <w:rPr>
-          <w:lang w:val="es-ES"/>
-        </w:rPr>
-      </w:pPr>
-      <w:r>
-        <w:rPr>
-          <w:lang w:val="es-ES"/>
-        </w:rPr>
-        <w:t>Las secciones no deben numerarse. El nombre de una sección de primer orden irá en línea aparte, con Letra Arial 11 y en negrita. El nombre de una sección de segundo orden irá en línea aparte, con Letra Arial 10 y negrita.</w:t>
-      </w:r>
-    </w:p>
-    <w:p>
-      <w:pPr>
-        <w:rPr>
-          <w:lang w:val="es-ES"/>
-        </w:rPr>
-      </w:pPr>
+        <w:t>Métodos</w:t>
+      </w:r>
+    </w:p>
+    <w:p>
+      <w:pPr>
+        <w:rPr>
+          <w:lang w:val="es-ES"/>
+        </w:rPr>
+      </w:pPr>
+      <w:r>
+        <w:rPr>
+          <w:lang w:val="es-ES"/>
+        </w:rPr>
+        <w:t>Texto</w:t>
+      </w:r>
     </w:p>
     <w:p>
       <w:pPr>
@@ -514,13 +502,42 @@
           <w:lang w:val="es-ES"/>
         </w:rPr>
       </w:pPr>
-      <w:bookmarkStart w:id="5" w:name="por-que-es-necesaria-la-reproducibilidad"/>
+      <w:bookmarkStart w:id="5" w:name="flujos-de-trabajo-reproducibles"/>
       <w:bookmarkEnd w:id="5"/>
       <w:r>
         <w:rPr>
           <w:lang w:val="es-ES"/>
         </w:rPr>
-        <w:t>Métodos</w:t>
+        <w:t>Resultados</w:t>
+      </w:r>
+    </w:p>
+    <w:p>
+      <w:pPr>
+        <w:rPr>
+          <w:lang w:val="es-ES"/>
+        </w:rPr>
+      </w:pPr>
+      <w:r>
+        <w:rPr>
+          <w:lang w:val="es-ES"/>
+        </w:rPr>
+        <w:t>Esta sección está subdividida en subsecciones.</w:t>
+      </w:r>
+    </w:p>
+    <w:p>
+      <w:pPr>
+        <w:pStyle w:val="Heading2"/>
+        <w:rPr>
+          <w:lang w:val="es-ES"/>
+        </w:rPr>
+      </w:pPr>
+      <w:bookmarkStart w:id="6" w:name="manejo-de-datos"/>
+      <w:bookmarkEnd w:id="6"/>
+      <w:r>
+        <w:rPr>
+          <w:lang w:val="es-ES"/>
+        </w:rPr>
+        <w:t>Subsección 1</w:t>
       </w:r>
     </w:p>
     <w:p>
@@ -535,35 +552,19 @@
         </w:rPr>
         <w:t>Texto</w:t>
       </w:r>
-    </w:p>
-    <w:p>
-      <w:pPr>
-        <w:pStyle w:val="Heading1"/>
-        <w:rPr>
-          <w:lang w:val="es-ES"/>
-        </w:rPr>
-      </w:pPr>
-      <w:bookmarkStart w:id="6" w:name="flujos-de-trabajo-reproducibles"/>
-      <w:bookmarkEnd w:id="6"/>
-      <w:r>
-        <w:rPr>
-          <w:lang w:val="es-ES"/>
-        </w:rPr>
-        <w:t>Resultados</w:t>
-      </w:r>
-    </w:p>
-    <w:p>
-      <w:pPr>
-        <w:rPr>
-          <w:lang w:val="es-ES"/>
-        </w:rPr>
-      </w:pPr>
-      <w:r>
-        <w:rPr>
-          <w:lang w:val="es-ES"/>
-        </w:rPr>
-        <w:t>Esta sección está subdividida en subsecciones.</w:t>
-      </w:r>
+      <w:r>
+        <w:rPr>
+          <w:lang w:val="es-ES"/>
+        </w:rPr>
+        <w:t>.</w:t>
+      </w:r>
+    </w:p>
+    <w:p>
+      <w:pPr>
+        <w:rPr>
+          <w:lang w:val="es-ES"/>
+        </w:rPr>
+      </w:pPr>
     </w:p>
     <w:p>
       <w:pPr>
@@ -572,50 +573,8 @@
           <w:lang w:val="es-ES"/>
         </w:rPr>
       </w:pPr>
-      <w:bookmarkStart w:id="7" w:name="manejo-de-datos"/>
+      <w:bookmarkStart w:id="7" w:name="analisis-r-y-escritura-rmarkdown"/>
       <w:bookmarkEnd w:id="7"/>
-      <w:r>
-        <w:rPr>
-          <w:lang w:val="es-ES"/>
-        </w:rPr>
-        <w:t>Subsección 1</w:t>
-      </w:r>
-    </w:p>
-    <w:p>
-      <w:pPr>
-        <w:rPr>
-          <w:lang w:val="es-ES"/>
-        </w:rPr>
-      </w:pPr>
-      <w:r>
-        <w:rPr>
-          <w:lang w:val="es-ES"/>
-        </w:rPr>
-        <w:t>Texto</w:t>
-      </w:r>
-      <w:r>
-        <w:rPr>
-          <w:lang w:val="es-ES"/>
-        </w:rPr>
-        <w:t>.</w:t>
-      </w:r>
-    </w:p>
-    <w:p>
-      <w:pPr>
-        <w:rPr>
-          <w:lang w:val="es-ES"/>
-        </w:rPr>
-      </w:pPr>
-    </w:p>
-    <w:p>
-      <w:pPr>
-        <w:pStyle w:val="Heading2"/>
-        <w:rPr>
-          <w:lang w:val="es-ES"/>
-        </w:rPr>
-      </w:pPr>
-      <w:bookmarkStart w:id="8" w:name="analisis-r-y-escritura-rmarkdown"/>
-      <w:bookmarkEnd w:id="8"/>
       <w:r>
         <w:rPr>
           <w:lang w:val="es-ES"/>
@@ -650,27 +609,294 @@
           <w:lang w:val="es-ES"/>
         </w:rPr>
       </w:pPr>
-      <w:bookmarkStart w:id="9" w:name="paquetes-en-r"/>
+      <w:bookmarkStart w:id="8" w:name="paquetes-en-r"/>
+      <w:bookmarkEnd w:id="8"/>
+      <w:r>
+        <w:rPr>
+          <w:lang w:val="es-ES"/>
+        </w:rPr>
+        <w:t>Subsección 3</w:t>
+      </w:r>
+    </w:p>
+    <w:p>
+      <w:pPr>
+        <w:rPr>
+          <w:lang w:val="es-ES"/>
+        </w:rPr>
+      </w:pPr>
+      <w:r>
+        <w:rPr>
+          <w:lang w:val="es-ES"/>
+        </w:rPr>
+        <w:t>Texto</w:t>
+      </w:r>
+      <w:r>
+        <w:rPr>
+          <w:lang w:val="es-ES"/>
+        </w:rPr>
+        <w:t>.</w:t>
+      </w:r>
+    </w:p>
+    <w:p>
+      <w:pPr>
+        <w:pStyle w:val="Heading3"/>
+        <w:rPr>
+          <w:lang w:val="es-ES"/>
+        </w:rPr>
+      </w:pPr>
+      <w:r>
+        <w:rPr>
+          <w:lang w:val="es-ES"/>
+        </w:rPr>
+        <w:t>Subsección 3.1</w:t>
+      </w:r>
+    </w:p>
+    <w:p>
+      <w:pPr>
+        <w:rPr>
+          <w:lang w:val="es-ES"/>
+        </w:rPr>
+      </w:pPr>
+      <w:r>
+        <w:rPr>
+          <w:lang w:val="es-ES"/>
+        </w:rPr>
+        <w:t>Texto</w:t>
+      </w:r>
+      <w:r>
+        <w:rPr>
+          <w:lang w:val="es-ES"/>
+        </w:rPr>
+        <w:t>.</w:t>
+      </w:r>
+    </w:p>
+    <w:p>
+      <w:pPr>
+        <w:pStyle w:val="Heading3"/>
+        <w:rPr>
+          <w:lang w:val="es-ES"/>
+        </w:rPr>
+      </w:pPr>
+      <w:r>
+        <w:rPr>
+          <w:lang w:val="es-ES"/>
+        </w:rPr>
+        <w:t>Subsección 3.2</w:t>
+      </w:r>
+    </w:p>
+    <w:p>
+      <w:pPr>
+        <w:rPr>
+          <w:lang w:val="es-ES"/>
+        </w:rPr>
+      </w:pPr>
+      <w:r>
+        <w:rPr>
+          <w:lang w:val="es-ES"/>
+        </w:rPr>
+        <w:t>Texto</w:t>
+      </w:r>
+      <w:r>
+        <w:rPr>
+          <w:lang w:val="es-ES"/>
+        </w:rPr>
+        <w:t>.</w:t>
+      </w:r>
+    </w:p>
+    <w:p>
+      <w:pPr>
+        <w:rPr>
+          <w:lang w:val="es-ES"/>
+        </w:rPr>
+      </w:pPr>
+    </w:p>
+    <w:p>
+      <w:pPr>
+        <w:rPr>
+          <w:lang w:val="es-ES"/>
+        </w:rPr>
+      </w:pPr>
+    </w:p>
+    <w:p>
+      <w:pPr>
+        <w:pStyle w:val="Heading1"/>
+        <w:rPr>
+          <w:lang w:val="es-ES"/>
+        </w:rPr>
+      </w:pPr>
+      <w:bookmarkStart w:id="9" w:name="control-de-versiones-git-github"/>
+      <w:bookmarkStart w:id="10" w:name="referencias"/>
       <w:bookmarkEnd w:id="9"/>
-      <w:r>
-        <w:rPr>
-          <w:lang w:val="es-ES"/>
-        </w:rPr>
-        <w:t>Subsección 3</w:t>
-      </w:r>
-    </w:p>
-    <w:p>
-      <w:pPr>
-        <w:rPr>
-          <w:lang w:val="es-ES"/>
-        </w:rPr>
-      </w:pPr>
-      <w:r>
-        <w:rPr>
-          <w:lang w:val="es-ES"/>
-        </w:rPr>
-        <w:t>Texto</w:t>
-      </w:r>
+      <w:bookmarkEnd w:id="10"/>
+      <w:r>
+        <w:rPr>
+          <w:lang w:val="es-ES"/>
+        </w:rPr>
+        <w:t>Discusión</w:t>
+      </w:r>
+    </w:p>
+    <w:p>
+      <w:pPr>
+        <w:rPr>
+          <w:lang w:val="es-ES"/>
+        </w:rPr>
+      </w:pPr>
+      <w:r>
+        <w:rPr>
+          <w:lang w:val="es-ES"/>
+        </w:rPr>
+        <w:t>Texto.</w:t>
+      </w:r>
+    </w:p>
+    <w:p>
+      <w:pPr>
+        <w:pStyle w:val="Heading1"/>
+        <w:rPr>
+          <w:lang w:val="es-ES"/>
+        </w:rPr>
+      </w:pPr>
+      <w:r>
+        <w:rPr>
+          <w:lang w:val="es-ES"/>
+        </w:rPr>
+        <w:t>Conclusiones</w:t>
+      </w:r>
+    </w:p>
+    <w:p>
+      <w:pPr>
+        <w:rPr>
+          <w:lang w:val="es-ES"/>
+        </w:rPr>
+      </w:pPr>
+      <w:r>
+        <w:rPr>
+          <w:lang w:val="es-ES"/>
+        </w:rPr>
+        <w:t>Texto.</w:t>
+      </w:r>
+    </w:p>
+    <w:p>
+      <w:pPr>
+        <w:pStyle w:val="Heading1"/>
+        <w:rPr>
+          <w:lang w:val="es-ES"/>
+        </w:rPr>
+      </w:pPr>
+      <w:r>
+        <w:rPr>
+          <w:lang w:val="es-ES"/>
+        </w:rPr>
+        <w:t>Referencias</w:t>
+      </w:r>
+    </w:p>
+    <w:p>
+      <w:pPr>
+        <w:rPr>
+          <w:lang w:val="es-ES"/>
+        </w:rPr>
+      </w:pPr>
+      <w:r>
+        <w:rPr>
+          <w:lang w:val="es-ES"/>
+        </w:rPr>
+        <w:t>Referencias citadas.</w:t>
+      </w:r>
+    </w:p>
+    <w:p>
+      <w:pPr>
+        <w:pStyle w:val="Heading1"/>
+        <w:rPr>
+          <w:lang w:val="es-ES"/>
+        </w:rPr>
+      </w:pPr>
+      <w:bookmarkStart w:id="11" w:name="tablas"/>
+      <w:bookmarkEnd w:id="11"/>
+      <w:r>
+        <w:rPr>
+          <w:lang w:val="es-ES"/>
+        </w:rPr>
+        <w:t>Tablas</w:t>
+      </w:r>
+    </w:p>
+    <w:p>
+      <w:pPr>
+        <w:rPr>
+          <w:lang w:val="es-ES"/>
+        </w:rPr>
+      </w:pPr>
+      <w:r>
+        <w:rPr>
+          <w:lang w:val="es-ES"/>
+        </w:rPr>
+        <w:t>Cada</w:t>
+      </w:r>
+      <w:r>
+        <w:rPr>
+          <w:lang w:val="es-ES"/>
+        </w:rPr>
+        <w:t xml:space="preserve"> tabla debe aportar su correspondiente encabezamiento explicativo. En los Artículos de investigación, de revisión y Comunicaciones breves se aportarán los encabezamientos tanto en castellano como en inglés, en letra Arial 10 y en página independiente. Es importante que sean simples y que no superen el ancho una página DIN A4 vertical. Los originales se deben aportar en formato tabla y no en formato imagen.</w:t>
+      </w:r>
+    </w:p>
+    <w:p>
+      <w:pPr>
+        <w:pStyle w:val="Heading6"/>
+        <w:rPr>
+          <w:lang w:val="es-ES"/>
+        </w:rPr>
+      </w:pPr>
+      <w:r>
+        <w:rPr>
+          <w:lang w:val="es-ES"/>
+        </w:rPr>
+        <w:t>T</w:t>
+      </w:r>
+      <w:r>
+        <w:rPr>
+          <w:lang w:val="es-ES"/>
+        </w:rPr>
+        <w:t>ABLA</w:t>
+      </w:r>
+      <w:r>
+        <w:rPr>
+          <w:lang w:val="es-ES"/>
+        </w:rPr>
+        <w:t xml:space="preserve"> 1</w:t>
+      </w:r>
+    </w:p>
+    <w:p>
+      <w:pPr>
+        <w:rPr>
+          <w:lang w:val="es-ES"/>
+        </w:rPr>
+      </w:pPr>
+      <w:r>
+        <w:rPr>
+          <w:lang w:val="es-ES"/>
+        </w:rPr>
+        <w:t>Tabla 1. Encabezado.</w:t>
+      </w:r>
+    </w:p>
+    <w:p>
+      <w:pPr>
+        <w:rPr>
+          <w:lang w:val="es-ES"/>
+        </w:rPr>
+      </w:pPr>
+      <w:r>
+        <w:rPr>
+          <w:lang w:val="es-ES"/>
+        </w:rPr>
+        <w:lastRenderedPageBreak/>
+        <w:t xml:space="preserve">Table 1. </w:t>
+      </w:r>
+      <w:proofErr w:type="spellStart"/>
+      <w:r>
+        <w:rPr>
+          <w:lang w:val="es-ES"/>
+        </w:rPr>
+        <w:t>Heading</w:t>
+      </w:r>
+      <w:proofErr w:type="spellEnd"/>
       <w:r>
         <w:rPr>
           <w:lang w:val="es-ES"/>
@@ -680,203 +906,95 @@
     </w:p>
     <w:p>
       <w:pPr>
-        <w:pStyle w:val="Heading3"/>
-        <w:rPr>
-          <w:lang w:val="es-ES"/>
-        </w:rPr>
-      </w:pPr>
-      <w:r>
-        <w:rPr>
-          <w:lang w:val="es-ES"/>
-        </w:rPr>
-        <w:t>Subsección 3.1</w:t>
-      </w:r>
-    </w:p>
-    <w:p>
-      <w:pPr>
-        <w:rPr>
-          <w:lang w:val="es-ES"/>
-        </w:rPr>
-      </w:pPr>
-      <w:r>
-        <w:rPr>
-          <w:lang w:val="es-ES"/>
-        </w:rPr>
-        <w:t>Texto</w:t>
-      </w:r>
-      <w:r>
-        <w:rPr>
-          <w:lang w:val="es-ES"/>
-        </w:rPr>
-        <w:t>.</w:t>
-      </w:r>
-    </w:p>
-    <w:p>
-      <w:pPr>
-        <w:pStyle w:val="Heading3"/>
-        <w:rPr>
-          <w:lang w:val="es-ES"/>
-        </w:rPr>
-      </w:pPr>
-      <w:r>
-        <w:rPr>
-          <w:lang w:val="es-ES"/>
-        </w:rPr>
-        <w:t>Subsección 3.2</w:t>
-      </w:r>
-    </w:p>
-    <w:p>
-      <w:pPr>
-        <w:rPr>
-          <w:lang w:val="es-ES"/>
-        </w:rPr>
-      </w:pPr>
-      <w:r>
-        <w:rPr>
-          <w:lang w:val="es-ES"/>
-        </w:rPr>
-        <w:t>Texto</w:t>
-      </w:r>
-      <w:r>
-        <w:rPr>
-          <w:lang w:val="es-ES"/>
-        </w:rPr>
-        <w:t>.</w:t>
-      </w:r>
-    </w:p>
-    <w:p>
-      <w:pPr>
-        <w:rPr>
-          <w:lang w:val="es-ES"/>
-        </w:rPr>
-      </w:pPr>
-    </w:p>
-    <w:p>
-      <w:pPr>
-        <w:rPr>
-          <w:lang w:val="es-ES"/>
-        </w:rPr>
-      </w:pPr>
-    </w:p>
-    <w:p>
-      <w:pPr>
-        <w:pStyle w:val="Heading1"/>
-        <w:rPr>
-          <w:lang w:val="es-ES"/>
-        </w:rPr>
-      </w:pPr>
-      <w:bookmarkStart w:id="10" w:name="control-de-versiones-git-github"/>
-      <w:bookmarkStart w:id="11" w:name="referencias"/>
-      <w:bookmarkEnd w:id="10"/>
-      <w:bookmarkEnd w:id="11"/>
-      <w:r>
-        <w:rPr>
-          <w:lang w:val="es-ES"/>
-        </w:rPr>
-        <w:t>Discusión</w:t>
-      </w:r>
-    </w:p>
-    <w:p>
-      <w:pPr>
-        <w:rPr>
-          <w:lang w:val="es-ES"/>
-        </w:rPr>
-      </w:pPr>
-      <w:r>
-        <w:rPr>
-          <w:lang w:val="es-ES"/>
-        </w:rPr>
-        <w:t>Texto.</w:t>
-      </w:r>
-    </w:p>
-    <w:p>
-      <w:pPr>
-        <w:pStyle w:val="Heading1"/>
-        <w:rPr>
-          <w:lang w:val="es-ES"/>
-        </w:rPr>
-      </w:pPr>
-      <w:r>
-        <w:rPr>
-          <w:lang w:val="es-ES"/>
-        </w:rPr>
-        <w:t>Conclusiones</w:t>
-      </w:r>
-    </w:p>
-    <w:p>
-      <w:pPr>
-        <w:rPr>
-          <w:lang w:val="es-ES"/>
-        </w:rPr>
-      </w:pPr>
-      <w:r>
-        <w:rPr>
-          <w:lang w:val="es-ES"/>
-        </w:rPr>
-        <w:t>Texto.</w:t>
-      </w:r>
-    </w:p>
-    <w:p>
-      <w:pPr>
-        <w:pStyle w:val="Heading1"/>
-        <w:rPr>
-          <w:lang w:val="es-ES"/>
-        </w:rPr>
-      </w:pPr>
-      <w:r>
-        <w:rPr>
-          <w:lang w:val="es-ES"/>
-        </w:rPr>
-        <w:t>Referencias</w:t>
-      </w:r>
-    </w:p>
-    <w:p>
-      <w:pPr>
-        <w:rPr>
-          <w:lang w:val="es-ES"/>
-        </w:rPr>
-      </w:pPr>
-      <w:r>
-        <w:rPr>
-          <w:lang w:val="es-ES"/>
-        </w:rPr>
-        <w:t>Referencias citadas.</w:t>
-      </w:r>
-    </w:p>
-    <w:p>
-      <w:pPr>
-        <w:pStyle w:val="Heading1"/>
-        <w:rPr>
-          <w:lang w:val="es-ES"/>
-        </w:rPr>
-      </w:pPr>
-      <w:bookmarkStart w:id="12" w:name="tablas"/>
+        <w:rPr>
+          <w:lang w:val="es-ES"/>
+        </w:rPr>
+      </w:pPr>
+    </w:p>
+    <w:p>
+      <w:pPr>
+        <w:rPr>
+          <w:lang w:val="es-ES"/>
+        </w:rPr>
+      </w:pPr>
+      <w:r>
+        <w:rPr>
+          <w:lang w:val="es-ES"/>
+        </w:rPr>
+        <w:t xml:space="preserve">Table </w:t>
+      </w:r>
+      <w:proofErr w:type="spellStart"/>
+      <w:r>
+        <w:rPr>
+          <w:lang w:val="es-ES"/>
+        </w:rPr>
+        <w:t>here</w:t>
+      </w:r>
+      <w:proofErr w:type="spellEnd"/>
+    </w:p>
+    <w:p>
+      <w:pPr>
+        <w:rPr>
+          <w:lang w:val="es-ES"/>
+        </w:rPr>
+      </w:pPr>
+    </w:p>
+    <w:p>
+      <w:pPr>
+        <w:pStyle w:val="Heading6"/>
+        <w:rPr>
+          <w:lang w:val="es-ES"/>
+        </w:rPr>
+      </w:pPr>
+      <w:r>
+        <w:rPr>
+          <w:lang w:val="es-ES"/>
+        </w:rPr>
+        <w:t>Texto para las respuestas a los revisores</w:t>
+      </w:r>
+    </w:p>
+    <w:p>
+      <w:pPr>
+        <w:pStyle w:val="Heading6"/>
+        <w:rPr>
+          <w:lang w:val="es-ES"/>
+        </w:rPr>
+      </w:pPr>
+      <w:bookmarkStart w:id="12" w:name="pies-de-figura"/>
       <w:bookmarkEnd w:id="12"/>
       <w:r>
         <w:rPr>
           <w:lang w:val="es-ES"/>
         </w:rPr>
-        <w:t>Tablas</w:t>
-      </w:r>
-    </w:p>
-    <w:p>
-      <w:pPr>
-        <w:rPr>
-          <w:lang w:val="es-ES"/>
-        </w:rPr>
-      </w:pPr>
-      <w:r>
-        <w:rPr>
-          <w:lang w:val="es-ES"/>
-        </w:rPr>
-        <w:t>Cada</w:t>
-      </w:r>
-      <w:r>
-        <w:rPr>
-          <w:lang w:val="es-ES"/>
-        </w:rPr>
-        <w:t xml:space="preserve"> tabla debe aportar su correspondiente encabezamiento explicativo. En los Artículos de investigación, de revisión y Comunicaciones breves se aportarán los encabezamientos tanto en castellano como en inglés, en letra Arial 10 y en página independiente. Es importante que sean simples y que no superen el ancho una página DIN A4 vertical. Los originales se deben aportar en formato tabla y no en formato imagen.</w:t>
-      </w:r>
+        <w:t>PIES DE FIGURA</w:t>
+      </w:r>
+    </w:p>
+    <w:p>
+      <w:pPr>
+        <w:rPr>
+          <w:lang w:val="es-ES"/>
+        </w:rPr>
+      </w:pPr>
+      <w:r>
+        <w:rPr>
+          <w:lang w:val="es-ES"/>
+        </w:rPr>
+        <w:t>Página independiente. En castellano e inglés. Letra Arial 10.</w:t>
+      </w:r>
+    </w:p>
+    <w:p>
+      <w:pPr>
+        <w:rPr>
+          <w:lang w:val="es-ES"/>
+        </w:rPr>
+      </w:pPr>
+    </w:p>
+    <w:p>
+      <w:pPr>
+        <w:rPr>
+          <w:lang w:val="es-ES"/>
+        </w:rPr>
+      </w:pPr>
     </w:p>
     <w:p>
       <w:pPr>
@@ -889,105 +1007,15 @@
         <w:rPr>
           <w:lang w:val="es-ES"/>
         </w:rPr>
-        <w:lastRenderedPageBreak/>
-        <w:t>T</w:t>
-      </w:r>
-      <w:r>
-        <w:rPr>
-          <w:lang w:val="es-ES"/>
-        </w:rPr>
-        <w:t>ABLA</w:t>
-      </w:r>
-      <w:r>
-        <w:rPr>
-          <w:lang w:val="es-ES"/>
-        </w:rPr>
-        <w:t xml:space="preserve"> 1</w:t>
-      </w:r>
-    </w:p>
-    <w:p>
-      <w:pPr>
-        <w:rPr>
-          <w:lang w:val="es-ES"/>
-        </w:rPr>
-      </w:pPr>
-      <w:r>
-        <w:rPr>
-          <w:lang w:val="es-ES"/>
-        </w:rPr>
-        <w:t>Tabla 1. Encabezado.</w:t>
-      </w:r>
-    </w:p>
-    <w:p>
-      <w:pPr>
-        <w:rPr>
-          <w:lang w:val="es-ES"/>
-        </w:rPr>
-      </w:pPr>
-      <w:proofErr w:type="spellStart"/>
-      <w:r>
-        <w:rPr>
-          <w:lang w:val="es-ES"/>
-        </w:rPr>
-        <w:t>Table</w:t>
-      </w:r>
-      <w:proofErr w:type="spellEnd"/>
-      <w:r>
-        <w:rPr>
-          <w:lang w:val="es-ES"/>
-        </w:rPr>
-        <w:t xml:space="preserve"> 1. </w:t>
-      </w:r>
-      <w:proofErr w:type="spellStart"/>
-      <w:r>
-        <w:rPr>
-          <w:lang w:val="es-ES"/>
-        </w:rPr>
-        <w:t>Heading</w:t>
-      </w:r>
-      <w:proofErr w:type="spellEnd"/>
-      <w:r>
-        <w:rPr>
-          <w:lang w:val="es-ES"/>
-        </w:rPr>
-        <w:t>.</w:t>
-      </w:r>
-    </w:p>
-    <w:p>
-      <w:pPr>
-        <w:rPr>
-          <w:lang w:val="es-ES"/>
-        </w:rPr>
-      </w:pPr>
-    </w:p>
-    <w:p>
-      <w:pPr>
-        <w:rPr>
-          <w:lang w:val="es-ES"/>
-        </w:rPr>
-      </w:pPr>
-      <w:proofErr w:type="spellStart"/>
-      <w:r>
-        <w:rPr>
-          <w:lang w:val="es-ES"/>
-        </w:rPr>
-        <w:t>Table</w:t>
-      </w:r>
-      <w:proofErr w:type="spellEnd"/>
-      <w:r>
-        <w:rPr>
-          <w:lang w:val="es-ES"/>
-        </w:rPr>
-        <w:t xml:space="preserve"> </w:t>
-      </w:r>
-      <w:proofErr w:type="spellStart"/>
-      <w:r>
-        <w:rPr>
-          <w:lang w:val="es-ES"/>
-        </w:rPr>
-        <w:t>here</w:t>
-      </w:r>
-      <w:proofErr w:type="spellEnd"/>
+        <w:t>FIGURE LEGENDS</w:t>
+      </w:r>
+    </w:p>
+    <w:p>
+      <w:pPr>
+        <w:rPr>
+          <w:lang w:val="es-ES"/>
+        </w:rPr>
+      </w:pPr>
     </w:p>
     <w:p>
       <w:pPr>
@@ -996,42 +1024,14 @@
           <w:lang w:val="es-ES"/>
         </w:rPr>
       </w:pPr>
-      <w:bookmarkStart w:id="13" w:name="pies-de-figura"/>
+      <w:bookmarkStart w:id="13" w:name="figuras"/>
       <w:bookmarkEnd w:id="13"/>
       <w:r>
         <w:rPr>
           <w:lang w:val="es-ES"/>
         </w:rPr>
-        <w:lastRenderedPageBreak/>
-        <w:t>PIES DE FIGURA</w:t>
-      </w:r>
-    </w:p>
-    <w:p>
-      <w:pPr>
-        <w:rPr>
-          <w:lang w:val="es-ES"/>
-        </w:rPr>
-      </w:pPr>
-      <w:r>
-        <w:rPr>
-          <w:lang w:val="es-ES"/>
-        </w:rPr>
-        <w:t>Página independiente. En castellano e inglés. Letra Arial 10.</w:t>
-      </w:r>
-    </w:p>
-    <w:p>
-      <w:pPr>
-        <w:rPr>
-          <w:lang w:val="es-ES"/>
-        </w:rPr>
-      </w:pPr>
-    </w:p>
-    <w:p>
-      <w:pPr>
-        <w:rPr>
-          <w:lang w:val="es-ES"/>
-        </w:rPr>
-      </w:pPr>
+        <w:t>FIGURA 1</w:t>
+      </w:r>
     </w:p>
     <w:p>
       <w:pPr>
@@ -1040,20 +1040,14 @@
           <w:lang w:val="es-ES"/>
         </w:rPr>
       </w:pPr>
-      <w:r>
-        <w:rPr>
-          <w:lang w:val="es-ES"/>
-        </w:rPr>
-        <w:lastRenderedPageBreak/>
-        <w:t>FIGURE LEGENDS</w:t>
-      </w:r>
-    </w:p>
-    <w:p>
-      <w:pPr>
-        <w:rPr>
-          <w:lang w:val="es-ES"/>
-        </w:rPr>
-      </w:pPr>
+      <w:bookmarkStart w:id="14" w:name="mover-esta-lista-de-referencias-a-la-sec"/>
+      <w:bookmarkEnd w:id="14"/>
+      <w:r>
+        <w:rPr>
+          <w:lang w:val="es-ES"/>
+        </w:rPr>
+        <w:t>FIGURA 2</w:t>
+      </w:r>
     </w:p>
     <w:p>
       <w:pPr>
@@ -1062,45 +1056,10 @@
           <w:lang w:val="es-ES"/>
         </w:rPr>
       </w:pPr>
-      <w:bookmarkStart w:id="14" w:name="figuras"/>
-      <w:bookmarkEnd w:id="14"/>
-      <w:r>
-        <w:rPr>
-          <w:lang w:val="es-ES"/>
-        </w:rPr>
-        <w:lastRenderedPageBreak/>
-        <w:t>FIGURA 1</w:t>
-      </w:r>
-    </w:p>
-    <w:p>
-      <w:pPr>
-        <w:pStyle w:val="Heading6"/>
-        <w:rPr>
-          <w:lang w:val="es-ES"/>
-        </w:rPr>
-      </w:pPr>
-      <w:bookmarkStart w:id="15" w:name="mover-esta-lista-de-referencias-a-la-sec"/>
-      <w:bookmarkEnd w:id="15"/>
-      <w:r>
-        <w:rPr>
-          <w:lang w:val="es-ES"/>
-        </w:rPr>
-        <w:lastRenderedPageBreak/>
-        <w:t>FIGURA 2</w:t>
-      </w:r>
-    </w:p>
-    <w:p>
-      <w:pPr>
-        <w:pStyle w:val="Heading6"/>
-        <w:rPr>
-          <w:lang w:val="es-ES"/>
-        </w:rPr>
-      </w:pPr>
-      <w:r>
-        <w:rPr>
-          <w:lang w:val="es-ES"/>
-        </w:rPr>
-        <w:lastRenderedPageBreak/>
+      <w:r>
+        <w:rPr>
+          <w:lang w:val="es-ES"/>
+        </w:rPr>
         <w:t>Mover lista de referencias a la sección de 'Referencias', más arriba en documento final (Word).</w:t>
       </w:r>
     </w:p>
@@ -1121,7 +1080,7 @@
       </w:r>
     </w:p>
     <w:sectPr>
-      <w:footerReference w:type="default" r:id="rId9"/>
+      <w:footerReference w:type="default" r:id="rId7"/>
       <w:pgSz w:w="11907" w:h="16840" w:code="9"/>
       <w:pgMar w:top="1440" w:right="1440" w:bottom="1440" w:left="1440" w:header="720" w:footer="720" w:gutter="0"/>
       <w:lnNumType w:countBy="1" w:restart="continuous"/>
@@ -1133,7 +1092,7 @@
 </file>
 
 <file path=word/endnotes.xml><?xml version="1.0" encoding="utf-8"?>
-<w:endnotes xmlns:wpc="http://schemas.microsoft.com/office/word/2010/wordprocessingCanvas" xmlns:mc="http://schemas.openxmlformats.org/markup-compatibility/2006" xmlns:o="urn:schemas-microsoft-com:office:office" xmlns:r="http://schemas.openxmlformats.org/officeDocument/2006/relationships" xmlns:m="http://schemas.openxmlformats.org/officeDocument/2006/math" xmlns:v="urn:schemas-microsoft-com:vml" xmlns:wp14="http://schemas.microsoft.com/office/word/2010/wordprocessingDrawing" xmlns:wp="http://schemas.openxmlformats.org/drawingml/2006/wordprocessingDrawing" xmlns:w10="urn:schemas-microsoft-com:office:word" xmlns:w="http://schemas.openxmlformats.org/wordprocessingml/2006/main" xmlns:w14="http://schemas.microsoft.com/office/word/2010/wordml" xmlns:wpg="http://schemas.microsoft.com/office/word/2010/wordprocessingGroup" xmlns:wpi="http://schemas.microsoft.com/office/word/2010/wordprocessingInk" xmlns:wne="http://schemas.microsoft.com/office/word/2006/wordml" xmlns:wps="http://schemas.microsoft.com/office/word/2010/wordprocessingShape" mc:Ignorable="w14 wp14">
+<w:endnotes xmlns:wpc="http://schemas.microsoft.com/office/word/2010/wordprocessingCanvas" xmlns:cx="http://schemas.microsoft.com/office/drawing/2014/chartex" xmlns:cx1="http://schemas.microsoft.com/office/drawing/2015/9/8/chartex" xmlns:cx2="http://schemas.microsoft.com/office/drawing/2015/10/21/chartex" xmlns:cx3="http://schemas.microsoft.com/office/drawing/2016/5/9/chartex" xmlns:cx4="http://schemas.microsoft.com/office/drawing/2016/5/10/chartex" xmlns:cx5="http://schemas.microsoft.com/office/drawing/2016/5/11/chartex" xmlns:cx6="http://schemas.microsoft.com/office/drawing/2016/5/12/chartex" xmlns:cx7="http://schemas.microsoft.com/office/drawing/2016/5/13/chartex" xmlns:cx8="http://schemas.microsoft.com/office/drawing/2016/5/14/chartex" xmlns:mc="http://schemas.openxmlformats.org/markup-compatibility/2006" xmlns:aink="http://schemas.microsoft.com/office/drawing/2016/ink" xmlns:am3d="http://schemas.microsoft.com/office/drawing/2017/model3d" xmlns:o="urn:schemas-microsoft-com:office:office" xmlns:oel="http://schemas.microsoft.com/office/2019/extlst" xmlns:r="http://schemas.openxmlformats.org/officeDocument/2006/relationships" xmlns:m="http://schemas.openxmlformats.org/officeDocument/2006/math" xmlns:v="urn:schemas-microsoft-com:vml" xmlns:wp14="http://schemas.microsoft.com/office/word/2010/wordprocessingDrawing" xmlns:wp="http://schemas.openxmlformats.org/drawingml/2006/wordprocessingDrawing" xmlns:w10="urn:schemas-microsoft-com:office:word" xmlns:w="http://schemas.openxmlformats.org/wordprocessingml/2006/main" xmlns:w14="http://schemas.microsoft.com/office/word/2010/wordml" xmlns:w15="http://schemas.microsoft.com/office/word/2012/wordml" xmlns:w16cex="http://schemas.microsoft.com/office/word/2018/wordml/cex" xmlns:w16cid="http://schemas.microsoft.com/office/word/2016/wordml/cid" xmlns:w16="http://schemas.microsoft.com/office/word/2018/wordml" xmlns:w16sdtdh="http://schemas.microsoft.com/office/word/2020/wordml/sdtdatahash" xmlns:w16se="http://schemas.microsoft.com/office/word/2015/wordml/symex" xmlns:wpg="http://schemas.microsoft.com/office/word/2010/wordprocessingGroup" xmlns:wpi="http://schemas.microsoft.com/office/word/2010/wordprocessingInk" xmlns:wne="http://schemas.microsoft.com/office/word/2006/wordml" xmlns:wps="http://schemas.microsoft.com/office/word/2010/wordprocessingShape" mc:Ignorable="w14 w15 w16se w16cid w16 w16cex w16sdtdh wp14">
   <w:endnote w:type="separator" w:id="-1">
     <w:p>
       <w:pPr>
@@ -1158,7 +1117,7 @@
 </file>
 
 <file path=word/footer1.xml><?xml version="1.0" encoding="utf-8"?>
-<w:ftr xmlns:wpc="http://schemas.microsoft.com/office/word/2010/wordprocessingCanvas" xmlns:mc="http://schemas.openxmlformats.org/markup-compatibility/2006" xmlns:o="urn:schemas-microsoft-com:office:office" xmlns:r="http://schemas.openxmlformats.org/officeDocument/2006/relationships" xmlns:m="http://schemas.openxmlformats.org/officeDocument/2006/math" xmlns:v="urn:schemas-microsoft-com:vml" xmlns:wp14="http://schemas.microsoft.com/office/word/2010/wordprocessingDrawing" xmlns:wp="http://schemas.openxmlformats.org/drawingml/2006/wordprocessingDrawing" xmlns:w10="urn:schemas-microsoft-com:office:word" xmlns:w="http://schemas.openxmlformats.org/wordprocessingml/2006/main" xmlns:w14="http://schemas.microsoft.com/office/word/2010/wordml" xmlns:wpg="http://schemas.microsoft.com/office/word/2010/wordprocessingGroup" xmlns:wpi="http://schemas.microsoft.com/office/word/2010/wordprocessingInk" xmlns:wne="http://schemas.microsoft.com/office/word/2006/wordml" xmlns:wps="http://schemas.microsoft.com/office/word/2010/wordprocessingShape" mc:Ignorable="w14 wp14">
+<w:ftr xmlns:wpc="http://schemas.microsoft.com/office/word/2010/wordprocessingCanvas" xmlns:cx="http://schemas.microsoft.com/office/drawing/2014/chartex" xmlns:cx1="http://schemas.microsoft.com/office/drawing/2015/9/8/chartex" xmlns:cx2="http://schemas.microsoft.com/office/drawing/2015/10/21/chartex" xmlns:cx3="http://schemas.microsoft.com/office/drawing/2016/5/9/chartex" xmlns:cx4="http://schemas.microsoft.com/office/drawing/2016/5/10/chartex" xmlns:cx5="http://schemas.microsoft.com/office/drawing/2016/5/11/chartex" xmlns:cx6="http://schemas.microsoft.com/office/drawing/2016/5/12/chartex" xmlns:cx7="http://schemas.microsoft.com/office/drawing/2016/5/13/chartex" xmlns:cx8="http://schemas.microsoft.com/office/drawing/2016/5/14/chartex" xmlns:mc="http://schemas.openxmlformats.org/markup-compatibility/2006" xmlns:aink="http://schemas.microsoft.com/office/drawing/2016/ink" xmlns:am3d="http://schemas.microsoft.com/office/drawing/2017/model3d" xmlns:o="urn:schemas-microsoft-com:office:office" xmlns:oel="http://schemas.microsoft.com/office/2019/extlst" xmlns:r="http://schemas.openxmlformats.org/officeDocument/2006/relationships" xmlns:m="http://schemas.openxmlformats.org/officeDocument/2006/math" xmlns:v="urn:schemas-microsoft-com:vml" xmlns:wp14="http://schemas.microsoft.com/office/word/2010/wordprocessingDrawing" xmlns:wp="http://schemas.openxmlformats.org/drawingml/2006/wordprocessingDrawing" xmlns:w10="urn:schemas-microsoft-com:office:word" xmlns:w="http://schemas.openxmlformats.org/wordprocessingml/2006/main" xmlns:w14="http://schemas.microsoft.com/office/word/2010/wordml" xmlns:w15="http://schemas.microsoft.com/office/word/2012/wordml" xmlns:w16cex="http://schemas.microsoft.com/office/word/2018/wordml/cex" xmlns:w16cid="http://schemas.microsoft.com/office/word/2016/wordml/cid" xmlns:w16="http://schemas.microsoft.com/office/word/2018/wordml" xmlns:w16sdtdh="http://schemas.microsoft.com/office/word/2020/wordml/sdtdatahash" xmlns:w16se="http://schemas.microsoft.com/office/word/2015/wordml/symex" xmlns:wpg="http://schemas.microsoft.com/office/word/2010/wordprocessingGroup" xmlns:wpi="http://schemas.microsoft.com/office/word/2010/wordprocessingInk" xmlns:wne="http://schemas.microsoft.com/office/word/2006/wordml" xmlns:wps="http://schemas.microsoft.com/office/word/2010/wordprocessingShape" mc:Ignorable="w14 w15 w16se w16cid w16 w16cex w16sdtdh wp14">
   <w:sdt>
     <w:sdtPr>
       <w:id w:val="-632562039"/>
@@ -1211,7 +1170,7 @@
 </file>
 
 <file path=word/footnotes.xml><?xml version="1.0" encoding="utf-8"?>
-<w:footnotes xmlns:wpc="http://schemas.microsoft.com/office/word/2010/wordprocessingCanvas" xmlns:mc="http://schemas.openxmlformats.org/markup-compatibility/2006" xmlns:o="urn:schemas-microsoft-com:office:office" xmlns:r="http://schemas.openxmlformats.org/officeDocument/2006/relationships" xmlns:m="http://schemas.openxmlformats.org/officeDocument/2006/math" xmlns:v="urn:schemas-microsoft-com:vml" xmlns:wp14="http://schemas.microsoft.com/office/word/2010/wordprocessingDrawing" xmlns:wp="http://schemas.openxmlformats.org/drawingml/2006/wordprocessingDrawing" xmlns:w10="urn:schemas-microsoft-com:office:word" xmlns:w="http://schemas.openxmlformats.org/wordprocessingml/2006/main" xmlns:w14="http://schemas.microsoft.com/office/word/2010/wordml" xmlns:wpg="http://schemas.microsoft.com/office/word/2010/wordprocessingGroup" xmlns:wpi="http://schemas.microsoft.com/office/word/2010/wordprocessingInk" xmlns:wne="http://schemas.microsoft.com/office/word/2006/wordml" xmlns:wps="http://schemas.microsoft.com/office/word/2010/wordprocessingShape" mc:Ignorable="w14 wp14">
+<w:footnotes xmlns:wpc="http://schemas.microsoft.com/office/word/2010/wordprocessingCanvas" xmlns:cx="http://schemas.microsoft.com/office/drawing/2014/chartex" xmlns:cx1="http://schemas.microsoft.com/office/drawing/2015/9/8/chartex" xmlns:cx2="http://schemas.microsoft.com/office/drawing/2015/10/21/chartex" xmlns:cx3="http://schemas.microsoft.com/office/drawing/2016/5/9/chartex" xmlns:cx4="http://schemas.microsoft.com/office/drawing/2016/5/10/chartex" xmlns:cx5="http://schemas.microsoft.com/office/drawing/2016/5/11/chartex" xmlns:cx6="http://schemas.microsoft.com/office/drawing/2016/5/12/chartex" xmlns:cx7="http://schemas.microsoft.com/office/drawing/2016/5/13/chartex" xmlns:cx8="http://schemas.microsoft.com/office/drawing/2016/5/14/chartex" xmlns:mc="http://schemas.openxmlformats.org/markup-compatibility/2006" xmlns:aink="http://schemas.microsoft.com/office/drawing/2016/ink" xmlns:am3d="http://schemas.microsoft.com/office/drawing/2017/model3d" xmlns:o="urn:schemas-microsoft-com:office:office" xmlns:oel="http://schemas.microsoft.com/office/2019/extlst" xmlns:r="http://schemas.openxmlformats.org/officeDocument/2006/relationships" xmlns:m="http://schemas.openxmlformats.org/officeDocument/2006/math" xmlns:v="urn:schemas-microsoft-com:vml" xmlns:wp14="http://schemas.microsoft.com/office/word/2010/wordprocessingDrawing" xmlns:wp="http://schemas.openxmlformats.org/drawingml/2006/wordprocessingDrawing" xmlns:w10="urn:schemas-microsoft-com:office:word" xmlns:w="http://schemas.openxmlformats.org/wordprocessingml/2006/main" xmlns:w14="http://schemas.microsoft.com/office/word/2010/wordml" xmlns:w15="http://schemas.microsoft.com/office/word/2012/wordml" xmlns:w16cex="http://schemas.microsoft.com/office/word/2018/wordml/cex" xmlns:w16cid="http://schemas.microsoft.com/office/word/2016/wordml/cid" xmlns:w16="http://schemas.microsoft.com/office/word/2018/wordml" xmlns:w16sdtdh="http://schemas.microsoft.com/office/word/2020/wordml/sdtdatahash" xmlns:w16se="http://schemas.microsoft.com/office/word/2015/wordml/symex" xmlns:wpg="http://schemas.microsoft.com/office/word/2010/wordprocessingGroup" xmlns:wpi="http://schemas.microsoft.com/office/word/2010/wordprocessingInk" xmlns:wne="http://schemas.microsoft.com/office/word/2006/wordml" xmlns:wps="http://schemas.microsoft.com/office/word/2010/wordprocessingShape" mc:Ignorable="w14 w15 w16se w16cid w16 w16cex w16sdtdh wp14">
   <w:footnote w:type="separator" w:id="-1">
     <w:p>
       <w:pPr>
@@ -1236,8 +1195,8 @@
 </file>
 
 <file path=word/numbering.xml><?xml version="1.0" encoding="utf-8"?>
-<w:numbering xmlns:wpc="http://schemas.microsoft.com/office/word/2010/wordprocessingCanvas" xmlns:mc="http://schemas.openxmlformats.org/markup-compatibility/2006" xmlns:o="urn:schemas-microsoft-com:office:office" xmlns:r="http://schemas.openxmlformats.org/officeDocument/2006/relationships" xmlns:m="http://schemas.openxmlformats.org/officeDocument/2006/math" xmlns:v="urn:schemas-microsoft-com:vml" xmlns:wp14="http://schemas.microsoft.com/office/word/2010/wordprocessingDrawing" xmlns:wp="http://schemas.openxmlformats.org/drawingml/2006/wordprocessingDrawing" xmlns:w10="urn:schemas-microsoft-com:office:word" xmlns:w="http://schemas.openxmlformats.org/wordprocessingml/2006/main" xmlns:w14="http://schemas.microsoft.com/office/word/2010/wordml" xmlns:wpg="http://schemas.microsoft.com/office/word/2010/wordprocessingGroup" xmlns:wpi="http://schemas.microsoft.com/office/word/2010/wordprocessingInk" xmlns:wne="http://schemas.microsoft.com/office/word/2006/wordml" xmlns:wps="http://schemas.microsoft.com/office/word/2010/wordprocessingShape" mc:Ignorable="w14 wp14">
-  <w:abstractNum w:abstractNumId="0">
+<w:numbering xmlns:wpc="http://schemas.microsoft.com/office/word/2010/wordprocessingCanvas" xmlns:cx="http://schemas.microsoft.com/office/drawing/2014/chartex" xmlns:cx1="http://schemas.microsoft.com/office/drawing/2015/9/8/chartex" xmlns:cx2="http://schemas.microsoft.com/office/drawing/2015/10/21/chartex" xmlns:cx3="http://schemas.microsoft.com/office/drawing/2016/5/9/chartex" xmlns:cx4="http://schemas.microsoft.com/office/drawing/2016/5/10/chartex" xmlns:cx5="http://schemas.microsoft.com/office/drawing/2016/5/11/chartex" xmlns:cx6="http://schemas.microsoft.com/office/drawing/2016/5/12/chartex" xmlns:cx7="http://schemas.microsoft.com/office/drawing/2016/5/13/chartex" xmlns:cx8="http://schemas.microsoft.com/office/drawing/2016/5/14/chartex" xmlns:mc="http://schemas.openxmlformats.org/markup-compatibility/2006" xmlns:aink="http://schemas.microsoft.com/office/drawing/2016/ink" xmlns:am3d="http://schemas.microsoft.com/office/drawing/2017/model3d" xmlns:o="urn:schemas-microsoft-com:office:office" xmlns:oel="http://schemas.microsoft.com/office/2019/extlst" xmlns:r="http://schemas.openxmlformats.org/officeDocument/2006/relationships" xmlns:m="http://schemas.openxmlformats.org/officeDocument/2006/math" xmlns:v="urn:schemas-microsoft-com:vml" xmlns:wp14="http://schemas.microsoft.com/office/word/2010/wordprocessingDrawing" xmlns:wp="http://schemas.openxmlformats.org/drawingml/2006/wordprocessingDrawing" xmlns:w10="urn:schemas-microsoft-com:office:word" xmlns:w="http://schemas.openxmlformats.org/wordprocessingml/2006/main" xmlns:w14="http://schemas.microsoft.com/office/word/2010/wordml" xmlns:w15="http://schemas.microsoft.com/office/word/2012/wordml" xmlns:w16cex="http://schemas.microsoft.com/office/word/2018/wordml/cex" xmlns:w16cid="http://schemas.microsoft.com/office/word/2016/wordml/cid" xmlns:w16="http://schemas.microsoft.com/office/word/2018/wordml" xmlns:w16sdtdh="http://schemas.microsoft.com/office/word/2020/wordml/sdtdatahash" xmlns:w16se="http://schemas.microsoft.com/office/word/2015/wordml/symex" xmlns:wpg="http://schemas.microsoft.com/office/word/2010/wordprocessingGroup" xmlns:wpi="http://schemas.microsoft.com/office/word/2010/wordprocessingInk" xmlns:wne="http://schemas.microsoft.com/office/word/2006/wordml" xmlns:wps="http://schemas.microsoft.com/office/word/2010/wordprocessingShape" mc:Ignorable="w14 w15 w16se w16cid w16 w16cex w16sdtdh wp14">
+  <w:abstractNum w:abstractNumId="0" w15:restartNumberingAfterBreak="0">
     <w:nsid w:val="8B349DFE"/>
     <w:multiLevelType w:val="multilevel"/>
     <w:tmpl w:val="54C439B2"/>
@@ -1329,7 +1288,7 @@
       <w:lvlJc w:val="left"/>
     </w:lvl>
   </w:abstractNum>
-  <w:abstractNum w:abstractNumId="1">
+  <w:abstractNum w:abstractNumId="1" w15:restartNumberingAfterBreak="0">
     <w:nsid w:val="E17F69BA"/>
     <w:multiLevelType w:val="multilevel"/>
     <w:tmpl w:val="A47EE960"/>
@@ -1421,7 +1380,7 @@
       <w:lvlJc w:val="left"/>
     </w:lvl>
   </w:abstractNum>
-  <w:abstractNum w:abstractNumId="2">
+  <w:abstractNum w:abstractNumId="2" w15:restartNumberingAfterBreak="0">
     <w:nsid w:val="EA1050C4"/>
     <w:multiLevelType w:val="multilevel"/>
     <w:tmpl w:val="E60283FC"/>
@@ -1520,10 +1479,78 @@
       <w:lvlJc w:val="left"/>
     </w:lvl>
   </w:abstractNum>
-  <w:abstractNum w:abstractNumId="3">
+  <w:abstractNum w:abstractNumId="3" w15:restartNumberingAfterBreak="0">
+    <w:nsid w:val="FFFFFF7C"/>
+    <w:multiLevelType w:val="singleLevel"/>
+    <w:tmpl w:val="B56A486C"/>
+    <w:lvl w:ilvl="0">
+      <w:start w:val="1"/>
+      <w:numFmt w:val="decimal"/>
+      <w:lvlText w:val="%1."/>
+      <w:lvlJc w:val="left"/>
+      <w:pPr>
+        <w:tabs>
+          <w:tab w:val="num" w:pos="1800"/>
+        </w:tabs>
+        <w:ind w:left="1800" w:hanging="360"/>
+      </w:pPr>
+    </w:lvl>
+  </w:abstractNum>
+  <w:abstractNum w:abstractNumId="4" w15:restartNumberingAfterBreak="0">
+    <w:nsid w:val="FFFFFF7D"/>
+    <w:multiLevelType w:val="singleLevel"/>
+    <w:tmpl w:val="21284E70"/>
+    <w:lvl w:ilvl="0">
+      <w:start w:val="1"/>
+      <w:numFmt w:val="decimal"/>
+      <w:lvlText w:val="%1."/>
+      <w:lvlJc w:val="left"/>
+      <w:pPr>
+        <w:tabs>
+          <w:tab w:val="num" w:pos="1440"/>
+        </w:tabs>
+        <w:ind w:left="1440" w:hanging="360"/>
+      </w:pPr>
+    </w:lvl>
+  </w:abstractNum>
+  <w:abstractNum w:abstractNumId="5" w15:restartNumberingAfterBreak="0">
+    <w:nsid w:val="FFFFFF7E"/>
+    <w:multiLevelType w:val="singleLevel"/>
+    <w:tmpl w:val="B1DE1DA8"/>
+    <w:lvl w:ilvl="0">
+      <w:start w:val="1"/>
+      <w:numFmt w:val="decimal"/>
+      <w:lvlText w:val="%1."/>
+      <w:lvlJc w:val="left"/>
+      <w:pPr>
+        <w:tabs>
+          <w:tab w:val="num" w:pos="1080"/>
+        </w:tabs>
+        <w:ind w:left="1080" w:hanging="360"/>
+      </w:pPr>
+    </w:lvl>
+  </w:abstractNum>
+  <w:abstractNum w:abstractNumId="6" w15:restartNumberingAfterBreak="0">
+    <w:nsid w:val="FFFFFF7F"/>
+    <w:multiLevelType w:val="singleLevel"/>
+    <w:tmpl w:val="6BD082C8"/>
+    <w:lvl w:ilvl="0">
+      <w:start w:val="1"/>
+      <w:numFmt w:val="decimal"/>
+      <w:lvlText w:val="%1."/>
+      <w:lvlJc w:val="left"/>
+      <w:pPr>
+        <w:tabs>
+          <w:tab w:val="num" w:pos="720"/>
+        </w:tabs>
+        <w:ind w:left="720" w:hanging="360"/>
+      </w:pPr>
+    </w:lvl>
+  </w:abstractNum>
+  <w:abstractNum w:abstractNumId="7" w15:restartNumberingAfterBreak="0">
     <w:nsid w:val="FFFFFF80"/>
     <w:multiLevelType w:val="singleLevel"/>
-    <w:tmpl w:val="F7260968"/>
+    <w:tmpl w:val="8CB472F6"/>
     <w:lvl w:ilvl="0">
       <w:start w:val="1"/>
       <w:numFmt w:val="bullet"/>
@@ -1540,10 +1567,10 @@
       </w:rPr>
     </w:lvl>
   </w:abstractNum>
-  <w:abstractNum w:abstractNumId="4">
+  <w:abstractNum w:abstractNumId="8" w15:restartNumberingAfterBreak="0">
     <w:nsid w:val="FFFFFF81"/>
     <w:multiLevelType w:val="singleLevel"/>
-    <w:tmpl w:val="A5369C20"/>
+    <w:tmpl w:val="379E1B52"/>
     <w:lvl w:ilvl="0">
       <w:start w:val="1"/>
       <w:numFmt w:val="bullet"/>
@@ -1560,10 +1587,10 @@
       </w:rPr>
     </w:lvl>
   </w:abstractNum>
-  <w:abstractNum w:abstractNumId="5">
+  <w:abstractNum w:abstractNumId="9" w15:restartNumberingAfterBreak="0">
     <w:nsid w:val="FFFFFF82"/>
     <w:multiLevelType w:val="singleLevel"/>
-    <w:tmpl w:val="8C9CB6C2"/>
+    <w:tmpl w:val="A9DCEFA6"/>
     <w:lvl w:ilvl="0">
       <w:start w:val="1"/>
       <w:numFmt w:val="bullet"/>
@@ -1580,10 +1607,10 @@
       </w:rPr>
     </w:lvl>
   </w:abstractNum>
-  <w:abstractNum w:abstractNumId="6">
+  <w:abstractNum w:abstractNumId="10" w15:restartNumberingAfterBreak="0">
     <w:nsid w:val="FFFFFF83"/>
     <w:multiLevelType w:val="singleLevel"/>
-    <w:tmpl w:val="A440C77C"/>
+    <w:tmpl w:val="1D1C0554"/>
     <w:lvl w:ilvl="0">
       <w:start w:val="1"/>
       <w:numFmt w:val="bullet"/>
@@ -1600,10 +1627,27 @@
       </w:rPr>
     </w:lvl>
   </w:abstractNum>
-  <w:abstractNum w:abstractNumId="7">
+  <w:abstractNum w:abstractNumId="11" w15:restartNumberingAfterBreak="0">
+    <w:nsid w:val="FFFFFF88"/>
+    <w:multiLevelType w:val="singleLevel"/>
+    <w:tmpl w:val="BD8C1A5A"/>
+    <w:lvl w:ilvl="0">
+      <w:start w:val="1"/>
+      <w:numFmt w:val="decimal"/>
+      <w:lvlText w:val="%1."/>
+      <w:lvlJc w:val="left"/>
+      <w:pPr>
+        <w:tabs>
+          <w:tab w:val="num" w:pos="360"/>
+        </w:tabs>
+        <w:ind w:left="360" w:hanging="360"/>
+      </w:pPr>
+    </w:lvl>
+  </w:abstractNum>
+  <w:abstractNum w:abstractNumId="12" w15:restartNumberingAfterBreak="0">
     <w:nsid w:val="FFFFFF89"/>
     <w:multiLevelType w:val="singleLevel"/>
-    <w:tmpl w:val="19F6391E"/>
+    <w:tmpl w:val="17F8EDBE"/>
     <w:lvl w:ilvl="0">
       <w:start w:val="1"/>
       <w:numFmt w:val="bullet"/>
@@ -1620,7 +1664,7 @@
       </w:rPr>
     </w:lvl>
   </w:abstractNum>
-  <w:abstractNum w:abstractNumId="8">
+  <w:abstractNum w:abstractNumId="13" w15:restartNumberingAfterBreak="0">
     <w:nsid w:val="158A9882"/>
     <w:multiLevelType w:val="multilevel"/>
     <w:tmpl w:val="3106F92A"/>
@@ -1719,7 +1763,7 @@
       <w:lvlJc w:val="left"/>
     </w:lvl>
   </w:abstractNum>
-  <w:abstractNum w:abstractNumId="9">
+  <w:abstractNum w:abstractNumId="14" w15:restartNumberingAfterBreak="0">
     <w:nsid w:val="3D4ABF41"/>
     <w:multiLevelType w:val="multilevel"/>
     <w:tmpl w:val="4C74926A"/>
@@ -1818,7 +1862,7 @@
       <w:lvlJc w:val="left"/>
     </w:lvl>
   </w:abstractNum>
-  <w:abstractNum w:abstractNumId="10">
+  <w:abstractNum w:abstractNumId="15" w15:restartNumberingAfterBreak="0">
     <w:nsid w:val="4AE73AA5"/>
     <w:multiLevelType w:val="multilevel"/>
     <w:tmpl w:val="9CD4E858"/>
@@ -1910,7 +1954,7 @@
       <w:lvlJc w:val="left"/>
     </w:lvl>
   </w:abstractNum>
-  <w:abstractNum w:abstractNumId="11">
+  <w:abstractNum w:abstractNumId="16" w15:restartNumberingAfterBreak="0">
     <w:nsid w:val="6201F114"/>
     <w:multiLevelType w:val="multilevel"/>
     <w:tmpl w:val="B6380E94"/>
@@ -2002,7 +2046,7 @@
       <w:lvlJc w:val="left"/>
     </w:lvl>
   </w:abstractNum>
-  <w:abstractNum w:abstractNumId="12">
+  <w:abstractNum w:abstractNumId="17" w15:restartNumberingAfterBreak="0">
     <w:nsid w:val="75C20D2B"/>
     <w:multiLevelType w:val="multilevel"/>
     <w:tmpl w:val="7AF23D68"/>
@@ -2101,16 +2145,16 @@
       <w:lvlJc w:val="left"/>
     </w:lvl>
   </w:abstractNum>
-  <w:num w:numId="1">
+  <w:num w:numId="1" w16cid:durableId="1457213415">
     <w:abstractNumId w:val="1"/>
   </w:num>
-  <w:num w:numId="2">
-    <w:abstractNumId w:val="11"/>
+  <w:num w:numId="2" w16cid:durableId="354380944">
+    <w:abstractNumId w:val="16"/>
   </w:num>
-  <w:num w:numId="3">
+  <w:num w:numId="3" w16cid:durableId="1996376188">
     <w:abstractNumId w:val="0"/>
   </w:num>
-  <w:num w:numId="4">
+  <w:num w:numId="4" w16cid:durableId="1227573609">
     <w:abstractNumId w:val="2"/>
     <w:lvlOverride w:ilvl="0">
       <w:startOverride w:val="1"/>
@@ -2134,11 +2178,11 @@
       <w:startOverride w:val="1"/>
     </w:lvlOverride>
   </w:num>
-  <w:num w:numId="5">
-    <w:abstractNumId w:val="10"/>
+  <w:num w:numId="5" w16cid:durableId="1027411918">
+    <w:abstractNumId w:val="15"/>
   </w:num>
-  <w:num w:numId="6">
-    <w:abstractNumId w:val="8"/>
+  <w:num w:numId="6" w16cid:durableId="726295191">
+    <w:abstractNumId w:val="13"/>
     <w:lvlOverride w:ilvl="0">
       <w:startOverride w:val="1"/>
     </w:lvlOverride>
@@ -2161,8 +2205,8 @@
       <w:startOverride w:val="1"/>
     </w:lvlOverride>
   </w:num>
-  <w:num w:numId="7">
-    <w:abstractNumId w:val="9"/>
+  <w:num w:numId="7" w16cid:durableId="1682662243">
+    <w:abstractNumId w:val="14"/>
     <w:lvlOverride w:ilvl="0">
       <w:startOverride w:val="2"/>
     </w:lvlOverride>
@@ -2185,8 +2229,8 @@
       <w:startOverride w:val="2"/>
     </w:lvlOverride>
   </w:num>
-  <w:num w:numId="8">
-    <w:abstractNumId w:val="12"/>
+  <w:num w:numId="8" w16cid:durableId="94595012">
+    <w:abstractNumId w:val="17"/>
     <w:lvlOverride w:ilvl="0">
       <w:startOverride w:val="3"/>
     </w:lvlOverride>
@@ -2209,26 +2253,41 @@
       <w:startOverride w:val="3"/>
     </w:lvlOverride>
   </w:num>
-  <w:num w:numId="9">
+  <w:num w:numId="9" w16cid:durableId="1323696251">
+    <w:abstractNumId w:val="12"/>
+  </w:num>
+  <w:num w:numId="10" w16cid:durableId="585655404">
+    <w:abstractNumId w:val="10"/>
+  </w:num>
+  <w:num w:numId="11" w16cid:durableId="1214387644">
+    <w:abstractNumId w:val="9"/>
+  </w:num>
+  <w:num w:numId="12" w16cid:durableId="660232908">
+    <w:abstractNumId w:val="8"/>
+  </w:num>
+  <w:num w:numId="13" w16cid:durableId="2008706766">
     <w:abstractNumId w:val="7"/>
   </w:num>
-  <w:num w:numId="10">
+  <w:num w:numId="14" w16cid:durableId="394668442">
+    <w:abstractNumId w:val="11"/>
+  </w:num>
+  <w:num w:numId="15" w16cid:durableId="175732110">
     <w:abstractNumId w:val="6"/>
   </w:num>
-  <w:num w:numId="11">
+  <w:num w:numId="16" w16cid:durableId="2055546393">
     <w:abstractNumId w:val="5"/>
   </w:num>
-  <w:num w:numId="12">
+  <w:num w:numId="17" w16cid:durableId="488179595">
     <w:abstractNumId w:val="4"/>
   </w:num>
-  <w:num w:numId="13">
+  <w:num w:numId="18" w16cid:durableId="1861310174">
     <w:abstractNumId w:val="3"/>
   </w:num>
 </w:numbering>
 </file>
 
 <file path=word/styles.xml><?xml version="1.0" encoding="utf-8"?>
-<w:styles xmlns:mc="http://schemas.openxmlformats.org/markup-compatibility/2006" xmlns:r="http://schemas.openxmlformats.org/officeDocument/2006/relationships" xmlns:w="http://schemas.openxmlformats.org/wordprocessingml/2006/main" xmlns:w14="http://schemas.microsoft.com/office/word/2010/wordml" mc:Ignorable="w14">
+<w:styles xmlns:mc="http://schemas.openxmlformats.org/markup-compatibility/2006" xmlns:r="http://schemas.openxmlformats.org/officeDocument/2006/relationships" xmlns:w="http://schemas.openxmlformats.org/wordprocessingml/2006/main" xmlns:w14="http://schemas.microsoft.com/office/word/2010/wordml" xmlns:w15="http://schemas.microsoft.com/office/word/2012/wordml" xmlns:w16cex="http://schemas.microsoft.com/office/word/2018/wordml/cex" xmlns:w16cid="http://schemas.microsoft.com/office/word/2016/wordml/cid" xmlns:w16="http://schemas.microsoft.com/office/word/2018/wordml" xmlns:w16sdtdh="http://schemas.microsoft.com/office/word/2020/wordml/sdtdatahash" xmlns:w16se="http://schemas.microsoft.com/office/word/2015/wordml/symex" mc:Ignorable="w14 w15 w16se w16cid w16 w16cex w16sdtdh">
   <w:docDefaults>
     <w:rPrDefault>
       <w:rPr>
@@ -2244,9 +2303,356 @@
       </w:pPr>
     </w:pPrDefault>
   </w:docDefaults>
-  <w:latentStyles w:defLockedState="0" w:defUIPriority="0" w:defSemiHidden="0" w:defUnhideWhenUsed="0" w:defQFormat="0" w:count="267">
-    <w:lsdException w:name="heading 6" w:qFormat="1"/>
-    <w:lsdException w:name="footer" w:uiPriority="99"/>
+  <w:latentStyles w:defLockedState="0" w:defUIPriority="0" w:defSemiHidden="0" w:defUnhideWhenUsed="0" w:defQFormat="0" w:count="376">
+    <w:lsdException w:name="heading 2" w:semiHidden="1" w:unhideWhenUsed="1"/>
+    <w:lsdException w:name="heading 3" w:semiHidden="1" w:unhideWhenUsed="1"/>
+    <w:lsdException w:name="heading 4" w:semiHidden="1" w:unhideWhenUsed="1"/>
+    <w:lsdException w:name="heading 5" w:semiHidden="1" w:unhideWhenUsed="1"/>
+    <w:lsdException w:name="heading 6" w:semiHidden="1" w:unhideWhenUsed="1" w:qFormat="1"/>
+    <w:lsdException w:name="heading 7" w:semiHidden="1" w:unhideWhenUsed="1"/>
+    <w:lsdException w:name="heading 8" w:semiHidden="1" w:unhideWhenUsed="1"/>
+    <w:lsdException w:name="heading 9" w:semiHidden="1" w:unhideWhenUsed="1"/>
+    <w:lsdException w:name="index 1" w:semiHidden="1" w:unhideWhenUsed="1"/>
+    <w:lsdException w:name="index 2" w:semiHidden="1" w:unhideWhenUsed="1"/>
+    <w:lsdException w:name="index 3" w:semiHidden="1" w:unhideWhenUsed="1"/>
+    <w:lsdException w:name="index 4" w:semiHidden="1" w:unhideWhenUsed="1"/>
+    <w:lsdException w:name="index 5" w:semiHidden="1" w:unhideWhenUsed="1"/>
+    <w:lsdException w:name="index 6" w:semiHidden="1" w:unhideWhenUsed="1"/>
+    <w:lsdException w:name="index 7" w:semiHidden="1" w:unhideWhenUsed="1"/>
+    <w:lsdException w:name="index 8" w:semiHidden="1" w:unhideWhenUsed="1"/>
+    <w:lsdException w:name="index 9" w:semiHidden="1" w:unhideWhenUsed="1"/>
+    <w:lsdException w:name="toc 1" w:semiHidden="1" w:unhideWhenUsed="1"/>
+    <w:lsdException w:name="toc 2" w:semiHidden="1" w:unhideWhenUsed="1"/>
+    <w:lsdException w:name="toc 3" w:semiHidden="1" w:unhideWhenUsed="1"/>
+    <w:lsdException w:name="toc 4" w:semiHidden="1" w:unhideWhenUsed="1"/>
+    <w:lsdException w:name="toc 5" w:semiHidden="1" w:unhideWhenUsed="1"/>
+    <w:lsdException w:name="toc 6" w:semiHidden="1" w:unhideWhenUsed="1"/>
+    <w:lsdException w:name="toc 7" w:semiHidden="1" w:unhideWhenUsed="1"/>
+    <w:lsdException w:name="toc 8" w:semiHidden="1" w:unhideWhenUsed="1"/>
+    <w:lsdException w:name="toc 9" w:semiHidden="1" w:unhideWhenUsed="1"/>
+    <w:lsdException w:name="Normal Indent" w:semiHidden="1" w:unhideWhenUsed="1"/>
+    <w:lsdException w:name="footnote text" w:semiHidden="1" w:unhideWhenUsed="1"/>
+    <w:lsdException w:name="annotation text" w:semiHidden="1" w:unhideWhenUsed="1"/>
+    <w:lsdException w:name="header" w:semiHidden="1" w:unhideWhenUsed="1"/>
+    <w:lsdException w:name="footer" w:semiHidden="1" w:uiPriority="99" w:unhideWhenUsed="1"/>
+    <w:lsdException w:name="index heading" w:semiHidden="1" w:unhideWhenUsed="1"/>
+    <w:lsdException w:name="caption" w:semiHidden="1" w:unhideWhenUsed="1"/>
+    <w:lsdException w:name="table of figures" w:semiHidden="1" w:unhideWhenUsed="1"/>
+    <w:lsdException w:name="envelope address" w:semiHidden="1" w:unhideWhenUsed="1"/>
+    <w:lsdException w:name="envelope return" w:semiHidden="1" w:unhideWhenUsed="1"/>
+    <w:lsdException w:name="footnote reference" w:semiHidden="1" w:unhideWhenUsed="1"/>
+    <w:lsdException w:name="annotation reference" w:semiHidden="1" w:unhideWhenUsed="1"/>
+    <w:lsdException w:name="line number" w:semiHidden="1" w:unhideWhenUsed="1"/>
+    <w:lsdException w:name="page number" w:semiHidden="1" w:unhideWhenUsed="1"/>
+    <w:lsdException w:name="endnote reference" w:semiHidden="1" w:unhideWhenUsed="1"/>
+    <w:lsdException w:name="endnote text" w:semiHidden="1" w:unhideWhenUsed="1"/>
+    <w:lsdException w:name="macro" w:semiHidden="1" w:unhideWhenUsed="1"/>
+    <w:lsdException w:name="toa heading" w:semiHidden="1" w:unhideWhenUsed="1"/>
+    <w:lsdException w:name="List Number" w:semiHidden="1" w:unhideWhenUsed="1"/>
+    <w:lsdException w:name="List 2" w:semiHidden="1" w:unhideWhenUsed="1"/>
+    <w:lsdException w:name="List 3" w:semiHidden="1" w:unhideWhenUsed="1"/>
+    <w:lsdException w:name="List 4" w:semiHidden="1" w:unhideWhenUsed="1"/>
+    <w:lsdException w:name="List 5" w:semiHidden="1" w:unhideWhenUsed="1"/>
+    <w:lsdException w:name="List Bullet 2" w:semiHidden="1" w:unhideWhenUsed="1"/>
+    <w:lsdException w:name="List Bullet 3" w:semiHidden="1" w:unhideWhenUsed="1"/>
+    <w:lsdException w:name="List Bullet 4" w:semiHidden="1" w:unhideWhenUsed="1"/>
+    <w:lsdException w:name="List Bullet 5" w:semiHidden="1" w:unhideWhenUsed="1"/>
+    <w:lsdException w:name="List Number 2" w:semiHidden="1" w:unhideWhenUsed="1"/>
+    <w:lsdException w:name="List Number 3" w:semiHidden="1" w:unhideWhenUsed="1"/>
+    <w:lsdException w:name="List Number 4" w:semiHidden="1" w:unhideWhenUsed="1"/>
+    <w:lsdException w:name="List Number 5" w:semiHidden="1" w:unhideWhenUsed="1"/>
+    <w:lsdException w:name="Closing" w:semiHidden="1" w:unhideWhenUsed="1"/>
+    <w:lsdException w:name="Signature" w:semiHidden="1" w:unhideWhenUsed="1"/>
+    <w:lsdException w:name="Default Paragraph Font" w:semiHidden="1" w:unhideWhenUsed="1"/>
+    <w:lsdException w:name="Body Text" w:semiHidden="1" w:unhideWhenUsed="1"/>
+    <w:lsdException w:name="Body Text Indent" w:semiHidden="1" w:unhideWhenUsed="1"/>
+    <w:lsdException w:name="List Continue" w:semiHidden="1" w:unhideWhenUsed="1"/>
+    <w:lsdException w:name="Message Header" w:semiHidden="1" w:unhideWhenUsed="1"/>
+    <w:lsdException w:name="Salutation" w:semiHidden="1" w:unhideWhenUsed="1"/>
+    <w:lsdException w:name="Date" w:semiHidden="1" w:unhideWhenUsed="1"/>
+    <w:lsdException w:name="Body Text First Indent" w:semiHidden="1" w:unhideWhenUsed="1"/>
+    <w:lsdException w:name="Body Text First Indent 2" w:semiHidden="1" w:unhideWhenUsed="1"/>
+    <w:lsdException w:name="Note Heading" w:semiHidden="1" w:unhideWhenUsed="1"/>
+    <w:lsdException w:name="Body Text 2" w:semiHidden="1" w:unhideWhenUsed="1"/>
+    <w:lsdException w:name="Body Text 3" w:semiHidden="1" w:unhideWhenUsed="1"/>
+    <w:lsdException w:name="Body Text Indent 2" w:semiHidden="1" w:unhideWhenUsed="1"/>
+    <w:lsdException w:name="Body Text Indent 3" w:semiHidden="1" w:unhideWhenUsed="1"/>
+    <w:lsdException w:name="Block Text" w:semiHidden="1" w:unhideWhenUsed="1"/>
+    <w:lsdException w:name="Hyperlink" w:semiHidden="1" w:unhideWhenUsed="1"/>
+    <w:lsdException w:name="FollowedHyperlink" w:semiHidden="1" w:unhideWhenUsed="1"/>
+    <w:lsdException w:name="Document Map" w:semiHidden="1" w:unhideWhenUsed="1"/>
+    <w:lsdException w:name="Plain Text" w:semiHidden="1" w:unhideWhenUsed="1"/>
+    <w:lsdException w:name="E-mail Signature" w:semiHidden="1" w:unhideWhenUsed="1"/>
+    <w:lsdException w:name="HTML Top of Form" w:semiHidden="1" w:unhideWhenUsed="1"/>
+    <w:lsdException w:name="HTML Bottom of Form" w:semiHidden="1" w:unhideWhenUsed="1"/>
+    <w:lsdException w:name="Normal (Web)" w:semiHidden="1" w:unhideWhenUsed="1"/>
+    <w:lsdException w:name="HTML Acronym" w:semiHidden="1" w:unhideWhenUsed="1"/>
+    <w:lsdException w:name="HTML Address" w:semiHidden="1" w:unhideWhenUsed="1"/>
+    <w:lsdException w:name="HTML Cite" w:semiHidden="1" w:unhideWhenUsed="1"/>
+    <w:lsdException w:name="HTML Code" w:semiHidden="1" w:unhideWhenUsed="1"/>
+    <w:lsdException w:name="HTML Definition" w:semiHidden="1" w:unhideWhenUsed="1"/>
+    <w:lsdException w:name="HTML Keyboard" w:semiHidden="1" w:unhideWhenUsed="1"/>
+    <w:lsdException w:name="HTML Preformatted" w:semiHidden="1" w:unhideWhenUsed="1"/>
+    <w:lsdException w:name="HTML Sample" w:semiHidden="1" w:unhideWhenUsed="1"/>
+    <w:lsdException w:name="HTML Typewriter" w:semiHidden="1" w:unhideWhenUsed="1"/>
+    <w:lsdException w:name="HTML Variable" w:semiHidden="1" w:unhideWhenUsed="1"/>
+    <w:lsdException w:name="Normal Table" w:semiHidden="1" w:unhideWhenUsed="1"/>
+    <w:lsdException w:name="annotation subject" w:semiHidden="1" w:unhideWhenUsed="1"/>
+    <w:lsdException w:name="No List" w:semiHidden="1" w:unhideWhenUsed="1"/>
+    <w:lsdException w:name="Outline List 1" w:semiHidden="1" w:unhideWhenUsed="1"/>
+    <w:lsdException w:name="Outline List 2" w:semiHidden="1" w:unhideWhenUsed="1"/>
+    <w:lsdException w:name="Outline List 3" w:semiHidden="1" w:unhideWhenUsed="1"/>
+    <w:lsdException w:name="Table Simple 1" w:semiHidden="1" w:unhideWhenUsed="1"/>
+    <w:lsdException w:name="Table Simple 2" w:semiHidden="1" w:unhideWhenUsed="1"/>
+    <w:lsdException w:name="Table Simple 3" w:semiHidden="1" w:unhideWhenUsed="1"/>
+    <w:lsdException w:name="Table Classic 1" w:semiHidden="1" w:unhideWhenUsed="1"/>
+    <w:lsdException w:name="Table Classic 2" w:semiHidden="1" w:unhideWhenUsed="1"/>
+    <w:lsdException w:name="Table Classic 3" w:semiHidden="1" w:unhideWhenUsed="1"/>
+    <w:lsdException w:name="Table Classic 4" w:semiHidden="1" w:unhideWhenUsed="1"/>
+    <w:lsdException w:name="Table Colorful 1" w:semiHidden="1" w:unhideWhenUsed="1"/>
+    <w:lsdException w:name="Table Colorful 2" w:semiHidden="1" w:unhideWhenUsed="1"/>
+    <w:lsdException w:name="Table Colorful 3" w:semiHidden="1" w:unhideWhenUsed="1"/>
+    <w:lsdException w:name="Table Columns 1" w:semiHidden="1" w:unhideWhenUsed="1"/>
+    <w:lsdException w:name="Table Columns 2" w:semiHidden="1" w:unhideWhenUsed="1"/>
+    <w:lsdException w:name="Table Columns 3" w:semiHidden="1" w:unhideWhenUsed="1"/>
+    <w:lsdException w:name="Table Columns 4" w:semiHidden="1" w:unhideWhenUsed="1"/>
+    <w:lsdException w:name="Table Columns 5" w:semiHidden="1" w:unhideWhenUsed="1"/>
+    <w:lsdException w:name="Table Grid 1" w:semiHidden="1" w:unhideWhenUsed="1"/>
+    <w:lsdException w:name="Table Grid 2" w:semiHidden="1" w:unhideWhenUsed="1"/>
+    <w:lsdException w:name="Table Grid 3" w:semiHidden="1" w:unhideWhenUsed="1"/>
+    <w:lsdException w:name="Table Grid 4" w:semiHidden="1" w:unhideWhenUsed="1"/>
+    <w:lsdException w:name="Table Grid 5" w:semiHidden="1" w:unhideWhenUsed="1"/>
+    <w:lsdException w:name="Table Grid 6" w:semiHidden="1" w:unhideWhenUsed="1"/>
+    <w:lsdException w:name="Table Grid 7" w:semiHidden="1" w:unhideWhenUsed="1"/>
+    <w:lsdException w:name="Table Grid 8" w:semiHidden="1" w:unhideWhenUsed="1"/>
+    <w:lsdException w:name="Table List 1" w:semiHidden="1" w:unhideWhenUsed="1"/>
+    <w:lsdException w:name="Table List 2" w:semiHidden="1" w:unhideWhenUsed="1"/>
+    <w:lsdException w:name="Table List 3" w:semiHidden="1" w:unhideWhenUsed="1"/>
+    <w:lsdException w:name="Table List 4" w:semiHidden="1" w:unhideWhenUsed="1"/>
+    <w:lsdException w:name="Table List 5" w:semiHidden="1" w:unhideWhenUsed="1"/>
+    <w:lsdException w:name="Table List 6" w:semiHidden="1" w:unhideWhenUsed="1"/>
+    <w:lsdException w:name="Table List 7" w:semiHidden="1" w:unhideWhenUsed="1"/>
+    <w:lsdException w:name="Table List 8" w:semiHidden="1" w:unhideWhenUsed="1"/>
+    <w:lsdException w:name="Table 3D effects 1" w:semiHidden="1" w:unhideWhenUsed="1"/>
+    <w:lsdException w:name="Table 3D effects 2" w:semiHidden="1" w:unhideWhenUsed="1"/>
+    <w:lsdException w:name="Table 3D effects 3" w:semiHidden="1" w:unhideWhenUsed="1"/>
+    <w:lsdException w:name="Table Contemporary" w:semiHidden="1" w:unhideWhenUsed="1"/>
+    <w:lsdException w:name="Table Elegant" w:semiHidden="1" w:unhideWhenUsed="1"/>
+    <w:lsdException w:name="Table Professional" w:semiHidden="1" w:unhideWhenUsed="1"/>
+    <w:lsdException w:name="Table Subtle 1" w:semiHidden="1" w:unhideWhenUsed="1"/>
+    <w:lsdException w:name="Table Subtle 2" w:semiHidden="1" w:unhideWhenUsed="1"/>
+    <w:lsdException w:name="Table Web 1" w:semiHidden="1" w:unhideWhenUsed="1"/>
+    <w:lsdException w:name="Table Web 2" w:semiHidden="1" w:unhideWhenUsed="1"/>
+    <w:lsdException w:name="Table Web 3" w:semiHidden="1" w:unhideWhenUsed="1"/>
+    <w:lsdException w:name="Table Theme" w:semiHidden="1" w:unhideWhenUsed="1"/>
+    <w:lsdException w:name="Light Shading"/>
+    <w:lsdException w:name="Light List"/>
+    <w:lsdException w:name="Light Grid"/>
+    <w:lsdException w:name="Medium Shading 1"/>
+    <w:lsdException w:name="Medium Shading 2"/>
+    <w:lsdException w:name="Medium List 1"/>
+    <w:lsdException w:name="Medium List 2"/>
+    <w:lsdException w:name="Medium Grid 1"/>
+    <w:lsdException w:name="Medium Grid 2"/>
+    <w:lsdException w:name="Medium Grid 3"/>
+    <w:lsdException w:name="Dark List"/>
+    <w:lsdException w:name="Colorful Shading"/>
+    <w:lsdException w:name="Colorful List"/>
+    <w:lsdException w:name="Colorful Grid"/>
+    <w:lsdException w:name="Light Shading Accent 1"/>
+    <w:lsdException w:name="Light List Accent 1"/>
+    <w:lsdException w:name="Light Grid Accent 1"/>
+    <w:lsdException w:name="Medium Shading 1 Accent 1"/>
+    <w:lsdException w:name="Medium Shading 2 Accent 1"/>
+    <w:lsdException w:name="Medium List 1 Accent 1"/>
+    <w:lsdException w:name="Revision" w:semiHidden="1"/>
+    <w:lsdException w:name="Medium List 2 Accent 1"/>
+    <w:lsdException w:name="Medium Grid 1 Accent 1"/>
+    <w:lsdException w:name="Medium Grid 2 Accent 1"/>
+    <w:lsdException w:name="Medium Grid 3 Accent 1"/>
+    <w:lsdException w:name="Dark List Accent 1"/>
+    <w:lsdException w:name="Colorful Shading Accent 1"/>
+    <w:lsdException w:name="Colorful List Accent 1"/>
+    <w:lsdException w:name="Colorful Grid Accent 1"/>
+    <w:lsdException w:name="Light Shading Accent 2"/>
+    <w:lsdException w:name="Light List Accent 2"/>
+    <w:lsdException w:name="Light Grid Accent 2"/>
+    <w:lsdException w:name="Medium Shading 1 Accent 2"/>
+    <w:lsdException w:name="Medium Shading 2 Accent 2"/>
+    <w:lsdException w:name="Medium List 1 Accent 2"/>
+    <w:lsdException w:name="Medium List 2 Accent 2"/>
+    <w:lsdException w:name="Medium Grid 1 Accent 2"/>
+    <w:lsdException w:name="Medium Grid 2 Accent 2"/>
+    <w:lsdException w:name="Medium Grid 3 Accent 2"/>
+    <w:lsdException w:name="Dark List Accent 2"/>
+    <w:lsdException w:name="Colorful Shading Accent 2"/>
+    <w:lsdException w:name="Colorful List Accent 2"/>
+    <w:lsdException w:name="Colorful Grid Accent 2"/>
+    <w:lsdException w:name="Light Shading Accent 3"/>
+    <w:lsdException w:name="Light List Accent 3"/>
+    <w:lsdException w:name="Light Grid Accent 3"/>
+    <w:lsdException w:name="Medium Shading 1 Accent 3"/>
+    <w:lsdException w:name="Medium Shading 2 Accent 3"/>
+    <w:lsdException w:name="Medium List 1 Accent 3"/>
+    <w:lsdException w:name="Medium List 2 Accent 3"/>
+    <w:lsdException w:name="Medium Grid 1 Accent 3"/>
+    <w:lsdException w:name="Medium Grid 2 Accent 3"/>
+    <w:lsdException w:name="Medium Grid 3 Accent 3"/>
+    <w:lsdException w:name="Dark List Accent 3"/>
+    <w:lsdException w:name="Colorful Shading Accent 3"/>
+    <w:lsdException w:name="Colorful List Accent 3"/>
+    <w:lsdException w:name="Colorful Grid Accent 3"/>
+    <w:lsdException w:name="Light Shading Accent 4"/>
+    <w:lsdException w:name="Light List Accent 4"/>
+    <w:lsdException w:name="Light Grid Accent 4"/>
+    <w:lsdException w:name="Medium Shading 1 Accent 4"/>
+    <w:lsdException w:name="Medium Shading 2 Accent 4"/>
+    <w:lsdException w:name="Medium List 1 Accent 4"/>
+    <w:lsdException w:name="Medium List 2 Accent 4"/>
+    <w:lsdException w:name="Medium Grid 1 Accent 4"/>
+    <w:lsdException w:name="Medium Grid 2 Accent 4"/>
+    <w:lsdException w:name="Medium Grid 3 Accent 4"/>
+    <w:lsdException w:name="Dark List Accent 4"/>
+    <w:lsdException w:name="Colorful Shading Accent 4"/>
+    <w:lsdException w:name="Colorful List Accent 4"/>
+    <w:lsdException w:name="Colorful Grid Accent 4"/>
+    <w:lsdException w:name="Light Shading Accent 5"/>
+    <w:lsdException w:name="Light List Accent 5"/>
+    <w:lsdException w:name="Light Grid Accent 5"/>
+    <w:lsdException w:name="Medium Shading 1 Accent 5"/>
+    <w:lsdException w:name="Medium Shading 2 Accent 5"/>
+    <w:lsdException w:name="Medium List 1 Accent 5"/>
+    <w:lsdException w:name="Medium List 2 Accent 5"/>
+    <w:lsdException w:name="Medium Grid 1 Accent 5"/>
+    <w:lsdException w:name="Medium Grid 2 Accent 5"/>
+    <w:lsdException w:name="Medium Grid 3 Accent 5"/>
+    <w:lsdException w:name="Dark List Accent 5"/>
+    <w:lsdException w:name="Colorful Shading Accent 5"/>
+    <w:lsdException w:name="Colorful List Accent 5"/>
+    <w:lsdException w:name="Colorful Grid Accent 5"/>
+    <w:lsdException w:name="Light Shading Accent 6"/>
+    <w:lsdException w:name="Light List Accent 6"/>
+    <w:lsdException w:name="Light Grid Accent 6"/>
+    <w:lsdException w:name="Medium Shading 1 Accent 6"/>
+    <w:lsdException w:name="Medium Shading 2 Accent 6"/>
+    <w:lsdException w:name="Medium List 1 Accent 6"/>
+    <w:lsdException w:name="Medium List 2 Accent 6"/>
+    <w:lsdException w:name="Medium Grid 1 Accent 6"/>
+    <w:lsdException w:name="Medium Grid 2 Accent 6"/>
+    <w:lsdException w:name="Medium Grid 3 Accent 6"/>
+    <w:lsdException w:name="Dark List Accent 6"/>
+    <w:lsdException w:name="Colorful Shading Accent 6"/>
+    <w:lsdException w:name="Colorful List Accent 6"/>
+    <w:lsdException w:name="Colorful Grid Accent 6"/>
+    <w:lsdException w:name="Plain Table 1" w:uiPriority="41"/>
+    <w:lsdException w:name="Plain Table 2" w:uiPriority="42"/>
+    <w:lsdException w:name="Plain Table 3" w:uiPriority="43"/>
+    <w:lsdException w:name="Plain Table 4" w:uiPriority="44"/>
+    <w:lsdException w:name="Plain Table 5" w:uiPriority="45"/>
+    <w:lsdException w:name="Grid Table Light" w:uiPriority="40"/>
+    <w:lsdException w:name="Grid Table 1 Light" w:uiPriority="46"/>
+    <w:lsdException w:name="Grid Table 2" w:uiPriority="47"/>
+    <w:lsdException w:name="Grid Table 3" w:uiPriority="48"/>
+    <w:lsdException w:name="Grid Table 4" w:uiPriority="49"/>
+    <w:lsdException w:name="Grid Table 5 Dark" w:uiPriority="50"/>
+    <w:lsdException w:name="Grid Table 6 Colorful" w:uiPriority="51"/>
+    <w:lsdException w:name="Grid Table 7 Colorful" w:uiPriority="52"/>
+    <w:lsdException w:name="Grid Table 1 Light Accent 1" w:uiPriority="46"/>
+    <w:lsdException w:name="Grid Table 2 Accent 1" w:uiPriority="47"/>
+    <w:lsdException w:name="Grid Table 3 Accent 1" w:uiPriority="48"/>
+    <w:lsdException w:name="Grid Table 4 Accent 1" w:uiPriority="49"/>
+    <w:lsdException w:name="Grid Table 5 Dark Accent 1" w:uiPriority="50"/>
+    <w:lsdException w:name="Grid Table 6 Colorful Accent 1" w:uiPriority="51"/>
+    <w:lsdException w:name="Grid Table 7 Colorful Accent 1" w:uiPriority="52"/>
+    <w:lsdException w:name="Grid Table 1 Light Accent 2" w:uiPriority="46"/>
+    <w:lsdException w:name="Grid Table 2 Accent 2" w:uiPriority="47"/>
+    <w:lsdException w:name="Grid Table 3 Accent 2" w:uiPriority="48"/>
+    <w:lsdException w:name="Grid Table 4 Accent 2" w:uiPriority="49"/>
+    <w:lsdException w:name="Grid Table 5 Dark Accent 2" w:uiPriority="50"/>
+    <w:lsdException w:name="Grid Table 6 Colorful Accent 2" w:uiPriority="51"/>
+    <w:lsdException w:name="Grid Table 7 Colorful Accent 2" w:uiPriority="52"/>
+    <w:lsdException w:name="Grid Table 1 Light Accent 3" w:uiPriority="46"/>
+    <w:lsdException w:name="Grid Table 2 Accent 3" w:uiPriority="47"/>
+    <w:lsdException w:name="Grid Table 3 Accent 3" w:uiPriority="48"/>
+    <w:lsdException w:name="Grid Table 4 Accent 3" w:uiPriority="49"/>
+    <w:lsdException w:name="Grid Table 5 Dark Accent 3" w:uiPriority="50"/>
+    <w:lsdException w:name="Grid Table 6 Colorful Accent 3" w:uiPriority="51"/>
+    <w:lsdException w:name="Grid Table 7 Colorful Accent 3" w:uiPriority="52"/>
+    <w:lsdException w:name="Grid Table 1 Light Accent 4" w:uiPriority="46"/>
+    <w:lsdException w:name="Grid Table 2 Accent 4" w:uiPriority="47"/>
+    <w:lsdException w:name="Grid Table 3 Accent 4" w:uiPriority="48"/>
+    <w:lsdException w:name="Grid Table 4 Accent 4" w:uiPriority="49"/>
+    <w:lsdException w:name="Grid Table 5 Dark Accent 4" w:uiPriority="50"/>
+    <w:lsdException w:name="Grid Table 6 Colorful Accent 4" w:uiPriority="51"/>
+    <w:lsdException w:name="Grid Table 7 Colorful Accent 4" w:uiPriority="52"/>
+    <w:lsdException w:name="Grid Table 1 Light Accent 5" w:uiPriority="46"/>
+    <w:lsdException w:name="Grid Table 2 Accent 5" w:uiPriority="47"/>
+    <w:lsdException w:name="Grid Table 3 Accent 5" w:uiPriority="48"/>
+    <w:lsdException w:name="Grid Table 4 Accent 5" w:uiPriority="49"/>
+    <w:lsdException w:name="Grid Table 5 Dark Accent 5" w:uiPriority="50"/>
+    <w:lsdException w:name="Grid Table 6 Colorful Accent 5" w:uiPriority="51"/>
+    <w:lsdException w:name="Grid Table 7 Colorful Accent 5" w:uiPriority="52"/>
+    <w:lsdException w:name="Grid Table 1 Light Accent 6" w:uiPriority="46"/>
+    <w:lsdException w:name="Grid Table 2 Accent 6" w:uiPriority="47"/>
+    <w:lsdException w:name="Grid Table 3 Accent 6" w:uiPriority="48"/>
+    <w:lsdException w:name="Grid Table 4 Accent 6" w:uiPriority="49"/>
+    <w:lsdException w:name="Grid Table 5 Dark Accent 6" w:uiPriority="50"/>
+    <w:lsdException w:name="Grid Table 6 Colorful Accent 6" w:uiPriority="51"/>
+    <w:lsdException w:name="Grid Table 7 Colorful Accent 6" w:uiPriority="52"/>
+    <w:lsdException w:name="List Table 1 Light" w:uiPriority="46"/>
+    <w:lsdException w:name="List Table 2" w:uiPriority="47"/>
+    <w:lsdException w:name="List Table 3" w:uiPriority="48"/>
+    <w:lsdException w:name="List Table 4" w:uiPriority="49"/>
+    <w:lsdException w:name="List Table 5 Dark" w:uiPriority="50"/>
+    <w:lsdException w:name="List Table 6 Colorful" w:uiPriority="51"/>
+    <w:lsdException w:name="List Table 7 Colorful" w:uiPriority="52"/>
+    <w:lsdException w:name="List Table 1 Light Accent 1" w:uiPriority="46"/>
+    <w:lsdException w:name="List Table 2 Accent 1" w:uiPriority="47"/>
+    <w:lsdException w:name="List Table 3 Accent 1" w:uiPriority="48"/>
+    <w:lsdException w:name="List Table 4 Accent 1" w:uiPriority="49"/>
+    <w:lsdException w:name="List Table 5 Dark Accent 1" w:uiPriority="50"/>
+    <w:lsdException w:name="List Table 6 Colorful Accent 1" w:uiPriority="51"/>
+    <w:lsdException w:name="List Table 7 Colorful Accent 1" w:uiPriority="52"/>
+    <w:lsdException w:name="List Table 1 Light Accent 2" w:uiPriority="46"/>
+    <w:lsdException w:name="List Table 2 Accent 2" w:uiPriority="47"/>
+    <w:lsdException w:name="List Table 3 Accent 2" w:uiPriority="48"/>
+    <w:lsdException w:name="List Table 4 Accent 2" w:uiPriority="49"/>
+    <w:lsdException w:name="List Table 5 Dark Accent 2" w:uiPriority="50"/>
+    <w:lsdException w:name="List Table 6 Colorful Accent 2" w:uiPriority="51"/>
+    <w:lsdException w:name="List Table 7 Colorful Accent 2" w:uiPriority="52"/>
+    <w:lsdException w:name="List Table 1 Light Accent 3" w:uiPriority="46"/>
+    <w:lsdException w:name="List Table 2 Accent 3" w:uiPriority="47"/>
+    <w:lsdException w:name="List Table 3 Accent 3" w:uiPriority="48"/>
+    <w:lsdException w:name="List Table 4 Accent 3" w:uiPriority="49"/>
+    <w:lsdException w:name="List Table 5 Dark Accent 3" w:uiPriority="50"/>
+    <w:lsdException w:name="List Table 6 Colorful Accent 3" w:uiPriority="51"/>
+    <w:lsdException w:name="List Table 7 Colorful Accent 3" w:uiPriority="52"/>
+    <w:lsdException w:name="List Table 1 Light Accent 4" w:uiPriority="46"/>
+    <w:lsdException w:name="List Table 2 Accent 4" w:uiPriority="47"/>
+    <w:lsdException w:name="List Table 3 Accent 4" w:uiPriority="48"/>
+    <w:lsdException w:name="List Table 4 Accent 4" w:uiPriority="49"/>
+    <w:lsdException w:name="List Table 5 Dark Accent 4" w:uiPriority="50"/>
+    <w:lsdException w:name="List Table 6 Colorful Accent 4" w:uiPriority="51"/>
+    <w:lsdException w:name="List Table 7 Colorful Accent 4" w:uiPriority="52"/>
+    <w:lsdException w:name="List Table 1 Light Accent 5" w:uiPriority="46"/>
+    <w:lsdException w:name="List Table 2 Accent 5" w:uiPriority="47"/>
+    <w:lsdException w:name="List Table 3 Accent 5" w:uiPriority="48"/>
+    <w:lsdException w:name="List Table 4 Accent 5" w:uiPriority="49"/>
+    <w:lsdException w:name="List Table 5 Dark Accent 5" w:uiPriority="50"/>
+    <w:lsdException w:name="List Table 6 Colorful Accent 5" w:uiPriority="51"/>
+    <w:lsdException w:name="List Table 7 Colorful Accent 5" w:uiPriority="52"/>
+    <w:lsdException w:name="List Table 1 Light Accent 6" w:uiPriority="46"/>
+    <w:lsdException w:name="List Table 2 Accent 6" w:uiPriority="47"/>
+    <w:lsdException w:name="List Table 3 Accent 6" w:uiPriority="48"/>
+    <w:lsdException w:name="List Table 4 Accent 6" w:uiPriority="49"/>
+    <w:lsdException w:name="List Table 5 Dark Accent 6" w:uiPriority="50"/>
+    <w:lsdException w:name="List Table 6 Colorful Accent 6" w:uiPriority="51"/>
+    <w:lsdException w:name="List Table 7 Colorful Accent 6" w:uiPriority="52"/>
+    <w:lsdException w:name="Mention" w:semiHidden="1" w:uiPriority="99" w:unhideWhenUsed="1"/>
+    <w:lsdException w:name="Smart Hyperlink" w:semiHidden="1" w:uiPriority="99" w:unhideWhenUsed="1"/>
+    <w:lsdException w:name="Hashtag" w:semiHidden="1" w:uiPriority="99" w:unhideWhenUsed="1"/>
+    <w:lsdException w:name="Unresolved Mention" w:semiHidden="1" w:uiPriority="99" w:unhideWhenUsed="1"/>
+    <w:lsdException w:name="Smart Link" w:semiHidden="1" w:uiPriority="99" w:unhideWhenUsed="1"/>
   </w:latentStyles>
   <w:style w:type="paragraph" w:default="1" w:styleId="Normal">
     <w:name w:val="Normal"/>
@@ -2345,21 +2751,22 @@
   </w:style>
   <w:style w:type="paragraph" w:styleId="Heading6">
     <w:name w:val="heading 6"/>
+    <w:aliases w:val="Responses"/>
     <w:basedOn w:val="Normal"/>
     <w:next w:val="Normal"/>
     <w:link w:val="Heading6Char"/>
     <w:qFormat/>
-    <w:rsid w:val="00380EBE"/>
+    <w:rsid w:val="006D444C"/>
     <w:pPr>
       <w:keepNext/>
       <w:keepLines/>
-      <w:pageBreakBefore/>
       <w:spacing w:before="200" w:after="0"/>
       <w:outlineLvl w:val="5"/>
     </w:pPr>
     <w:rPr>
       <w:rFonts w:asciiTheme="majorHAnsi" w:eastAsiaTheme="majorEastAsia" w:hAnsiTheme="majorHAnsi" w:cstheme="majorBidi"/>
       <w:iCs/>
+      <w:color w:val="1F497D" w:themeColor="text2"/>
     </w:rPr>
   </w:style>
   <w:style w:type="character" w:default="1" w:styleId="DefaultParagraphFont">
@@ -2870,12 +3277,14 @@
   </w:style>
   <w:style w:type="character" w:customStyle="1" w:styleId="Heading6Char">
     <w:name w:val="Heading 6 Char"/>
+    <w:aliases w:val="Responses Char"/>
     <w:basedOn w:val="DefaultParagraphFont"/>
     <w:link w:val="Heading6"/>
-    <w:rsid w:val="00380EBE"/>
+    <w:rsid w:val="006D444C"/>
     <w:rPr>
       <w:rFonts w:asciiTheme="majorHAnsi" w:eastAsiaTheme="majorEastAsia" w:hAnsiTheme="majorHAnsi" w:cstheme="majorBidi"/>
       <w:iCs/>
+      <w:color w:val="1F497D" w:themeColor="text2"/>
       <w:sz w:val="20"/>
     </w:rPr>
   </w:style>
@@ -2938,196 +3347,6 @@
     <w:rPr>
       <w:sz w:val="20"/>
     </w:rPr>
-  </w:style>
-</w:styles>
-</file>
-
-<file path=word/stylesWithEffects.xml><?xml version="1.0" encoding="utf-8"?>
-<w:styles xmlns:wpc="http://schemas.microsoft.com/office/word/2010/wordprocessingCanvas" xmlns:mc="http://schemas.openxmlformats.org/markup-compatibility/2006" xmlns:o="urn:schemas-microsoft-com:office:office" xmlns:r="http://schemas.openxmlformats.org/officeDocument/2006/relationships" xmlns:m="http://schemas.openxmlformats.org/officeDocument/2006/math" xmlns:v="urn:schemas-microsoft-com:vml" xmlns:wp14="http://schemas.microsoft.com/office/word/2010/wordprocessingDrawing" xmlns:wp="http://schemas.openxmlformats.org/drawingml/2006/wordprocessingDrawing" xmlns:w10="urn:schemas-microsoft-com:office:word" xmlns:w="http://schemas.openxmlformats.org/wordprocessingml/2006/main" xmlns:w14="http://schemas.microsoft.com/office/word/2010/wordml" xmlns:wpg="http://schemas.microsoft.com/office/word/2010/wordprocessingGroup" xmlns:wpi="http://schemas.microsoft.com/office/word/2010/wordprocessingInk" xmlns:wne="http://schemas.microsoft.com/office/word/2006/wordml" xmlns:wps="http://schemas.microsoft.com/office/word/2010/wordprocessingShape" mc:Ignorable="w14 wp14">
-  <w:docDefaults>
-    <w:rPrDefault>
-      <w:rPr>
-        <w:rFonts w:asciiTheme="minorHAnsi" w:eastAsiaTheme="minorEastAsia" w:hAnsiTheme="minorHAnsi" w:cstheme="minorBidi"/>
-        <w:sz w:val="22"/>
-        <w:szCs w:val="22"/>
-        <w:lang w:val="en-GB" w:eastAsia="en-GB" w:bidi="ar-SA"/>
-      </w:rPr>
-    </w:rPrDefault>
-    <w:pPrDefault>
-      <w:pPr>
-        <w:spacing w:after="200" w:line="276" w:lineRule="auto"/>
-      </w:pPr>
-    </w:pPrDefault>
-  </w:docDefaults>
-  <w:latentStyles w:defLockedState="0" w:defUIPriority="99" w:defSemiHidden="1" w:defUnhideWhenUsed="1" w:defQFormat="0" w:count="267">
-    <w:lsdException w:name="Normal" w:semiHidden="0" w:uiPriority="0" w:unhideWhenUsed="0" w:qFormat="1"/>
-    <w:lsdException w:name="heading 1" w:semiHidden="0" w:uiPriority="9" w:unhideWhenUsed="0" w:qFormat="1"/>
-    <w:lsdException w:name="heading 2" w:uiPriority="9" w:qFormat="1"/>
-    <w:lsdException w:name="heading 3" w:uiPriority="9" w:qFormat="1"/>
-    <w:lsdException w:name="heading 4" w:uiPriority="9" w:qFormat="1"/>
-    <w:lsdException w:name="heading 5" w:uiPriority="9" w:qFormat="1"/>
-    <w:lsdException w:name="heading 6" w:uiPriority="9" w:qFormat="1"/>
-    <w:lsdException w:name="heading 7" w:uiPriority="9" w:qFormat="1"/>
-    <w:lsdException w:name="heading 8" w:uiPriority="9" w:qFormat="1"/>
-    <w:lsdException w:name="heading 9" w:uiPriority="9" w:qFormat="1"/>
-    <w:lsdException w:name="toc 1" w:uiPriority="39"/>
-    <w:lsdException w:name="toc 2" w:uiPriority="39"/>
-    <w:lsdException w:name="toc 3" w:uiPriority="39"/>
-    <w:lsdException w:name="toc 4" w:uiPriority="39"/>
-    <w:lsdException w:name="toc 5" w:uiPriority="39"/>
-    <w:lsdException w:name="toc 6" w:uiPriority="39"/>
-    <w:lsdException w:name="toc 7" w:uiPriority="39"/>
-    <w:lsdException w:name="toc 8" w:uiPriority="39"/>
-    <w:lsdException w:name="toc 9" w:uiPriority="39"/>
-    <w:lsdException w:name="caption" w:uiPriority="35" w:qFormat="1"/>
-    <w:lsdException w:name="Title" w:semiHidden="0" w:uiPriority="10" w:unhideWhenUsed="0" w:qFormat="1"/>
-    <w:lsdException w:name="Default Paragraph Font" w:uiPriority="1"/>
-    <w:lsdException w:name="Subtitle" w:semiHidden="0" w:uiPriority="11" w:unhideWhenUsed="0" w:qFormat="1"/>
-    <w:lsdException w:name="Strong" w:semiHidden="0" w:uiPriority="22" w:unhideWhenUsed="0" w:qFormat="1"/>
-    <w:lsdException w:name="Emphasis" w:semiHidden="0" w:uiPriority="20" w:unhideWhenUsed="0" w:qFormat="1"/>
-    <w:lsdException w:name="Table Grid" w:semiHidden="0" w:uiPriority="59" w:unhideWhenUsed="0"/>
-    <w:lsdException w:name="Placeholder Text" w:unhideWhenUsed="0"/>
-    <w:lsdException w:name="No Spacing" w:semiHidden="0" w:uiPriority="1" w:unhideWhenUsed="0" w:qFormat="1"/>
-    <w:lsdException w:name="Light Shading" w:semiHidden="0" w:uiPriority="60" w:unhideWhenUsed="0"/>
-    <w:lsdException w:name="Light List" w:semiHidden="0" w:uiPriority="61" w:unhideWhenUsed="0"/>
-    <w:lsdException w:name="Light Grid" w:semiHidden="0" w:uiPriority="62" w:unhideWhenUsed="0"/>
-    <w:lsdException w:name="Medium Shading 1" w:semiHidden="0" w:uiPriority="63" w:unhideWhenUsed="0"/>
-    <w:lsdException w:name="Medium Shading 2" w:semiHidden="0" w:uiPriority="64" w:unhideWhenUsed="0"/>
-    <w:lsdException w:name="Medium List 1" w:semiHidden="0" w:uiPriority="65" w:unhideWhenUsed="0"/>
-    <w:lsdException w:name="Medium List 2" w:semiHidden="0" w:uiPriority="66" w:unhideWhenUsed="0"/>
-    <w:lsdException w:name="Medium Grid 1" w:semiHidden="0" w:uiPriority="67" w:unhideWhenUsed="0"/>
-    <w:lsdException w:name="Medium Grid 2" w:semiHidden="0" w:uiPriority="68" w:unhideWhenUsed="0"/>
-    <w:lsdException w:name="Medium Grid 3" w:semiHidden="0" w:uiPriority="69" w:unhideWhenUsed="0"/>
-    <w:lsdException w:name="Dark List" w:semiHidden="0" w:uiPriority="70" w:unhideWhenUsed="0"/>
-    <w:lsdException w:name="Colorful Shading" w:semiHidden="0" w:uiPriority="71" w:unhideWhenUsed="0"/>
-    <w:lsdException w:name="Colorful List" w:semiHidden="0" w:uiPriority="72" w:unhideWhenUsed="0"/>
-    <w:lsdException w:name="Colorful Grid" w:semiHidden="0" w:uiPriority="73" w:unhideWhenUsed="0"/>
-    <w:lsdException w:name="Light Shading Accent 1" w:semiHidden="0" w:uiPriority="60" w:unhideWhenUsed="0"/>
-    <w:lsdException w:name="Light List Accent 1" w:semiHidden="0" w:uiPriority="61" w:unhideWhenUsed="0"/>
-    <w:lsdException w:name="Light Grid Accent 1" w:semiHidden="0" w:uiPriority="62" w:unhideWhenUsed="0"/>
-    <w:lsdException w:name="Medium Shading 1 Accent 1" w:semiHidden="0" w:uiPriority="63" w:unhideWhenUsed="0"/>
-    <w:lsdException w:name="Medium Shading 2 Accent 1" w:semiHidden="0" w:uiPriority="64" w:unhideWhenUsed="0"/>
-    <w:lsdException w:name="Medium List 1 Accent 1" w:semiHidden="0" w:uiPriority="65" w:unhideWhenUsed="0"/>
-    <w:lsdException w:name="Revision" w:unhideWhenUsed="0"/>
-    <w:lsdException w:name="List Paragraph" w:semiHidden="0" w:uiPriority="34" w:unhideWhenUsed="0" w:qFormat="1"/>
-    <w:lsdException w:name="Quote" w:semiHidden="0" w:uiPriority="29" w:unhideWhenUsed="0" w:qFormat="1"/>
-    <w:lsdException w:name="Intense Quote" w:semiHidden="0" w:uiPriority="30" w:unhideWhenUsed="0" w:qFormat="1"/>
-    <w:lsdException w:name="Medium List 2 Accent 1" w:semiHidden="0" w:uiPriority="66" w:unhideWhenUsed="0"/>
-    <w:lsdException w:name="Medium Grid 1 Accent 1" w:semiHidden="0" w:uiPriority="67" w:unhideWhenUsed="0"/>
-    <w:lsdException w:name="Medium Grid 2 Accent 1" w:semiHidden="0" w:uiPriority="68" w:unhideWhenUsed="0"/>
-    <w:lsdException w:name="Medium Grid 3 Accent 1" w:semiHidden="0" w:uiPriority="69" w:unhideWhenUsed="0"/>
-    <w:lsdException w:name="Dark List Accent 1" w:semiHidden="0" w:uiPriority="70" w:unhideWhenUsed="0"/>
-    <w:lsdException w:name="Colorful Shading Accent 1" w:semiHidden="0" w:uiPriority="71" w:unhideWhenUsed="0"/>
-    <w:lsdException w:name="Colorful List Accent 1" w:semiHidden="0" w:uiPriority="72" w:unhideWhenUsed="0"/>
-    <w:lsdException w:name="Colorful Grid Accent 1" w:semiHidden="0" w:uiPriority="73" w:unhideWhenUsed="0"/>
-    <w:lsdException w:name="Light Shading Accent 2" w:semiHidden="0" w:uiPriority="60" w:unhideWhenUsed="0"/>
-    <w:lsdException w:name="Light List Accent 2" w:semiHidden="0" w:uiPriority="61" w:unhideWhenUsed="0"/>
-    <w:lsdException w:name="Light Grid Accent 2" w:semiHidden="0" w:uiPriority="62" w:unhideWhenUsed="0"/>
-    <w:lsdException w:name="Medium Shading 1 Accent 2" w:semiHidden="0" w:uiPriority="63" w:unhideWhenUsed="0"/>
-    <w:lsdException w:name="Medium Shading 2 Accent 2" w:semiHidden="0" w:uiPriority="64" w:unhideWhenUsed="0"/>
-    <w:lsdException w:name="Medium List 1 Accent 2" w:semiHidden="0" w:uiPriority="65" w:unhideWhenUsed="0"/>
-    <w:lsdException w:name="Medium List 2 Accent 2" w:semiHidden="0" w:uiPriority="66" w:unhideWhenUsed="0"/>
-    <w:lsdException w:name="Medium Grid 1 Accent 2" w:semiHidden="0" w:uiPriority="67" w:unhideWhenUsed="0"/>
-    <w:lsdException w:name="Medium Grid 2 Accent 2" w:semiHidden="0" w:uiPriority="68" w:unhideWhenUsed="0"/>
-    <w:lsdException w:name="Medium Grid 3 Accent 2" w:semiHidden="0" w:uiPriority="69" w:unhideWhenUsed="0"/>
-    <w:lsdException w:name="Dark List Accent 2" w:semiHidden="0" w:uiPriority="70" w:unhideWhenUsed="0"/>
-    <w:lsdException w:name="Colorful Shading Accent 2" w:semiHidden="0" w:uiPriority="71" w:unhideWhenUsed="0"/>
-    <w:lsdException w:name="Colorful List Accent 2" w:semiHidden="0" w:uiPriority="72" w:unhideWhenUsed="0"/>
-    <w:lsdException w:name="Colorful Grid Accent 2" w:semiHidden="0" w:uiPriority="73" w:unhideWhenUsed="0"/>
-    <w:lsdException w:name="Light Shading Accent 3" w:semiHidden="0" w:uiPriority="60" w:unhideWhenUsed="0"/>
-    <w:lsdException w:name="Light List Accent 3" w:semiHidden="0" w:uiPriority="61" w:unhideWhenUsed="0"/>
-    <w:lsdException w:name="Light Grid Accent 3" w:semiHidden="0" w:uiPriority="62" w:unhideWhenUsed="0"/>
-    <w:lsdException w:name="Medium Shading 1 Accent 3" w:semiHidden="0" w:uiPriority="63" w:unhideWhenUsed="0"/>
-    <w:lsdException w:name="Medium Shading 2 Accent 3" w:semiHidden="0" w:uiPriority="64" w:unhideWhenUsed="0"/>
-    <w:lsdException w:name="Medium List 1 Accent 3" w:semiHidden="0" w:uiPriority="65" w:unhideWhenUsed="0"/>
-    <w:lsdException w:name="Medium List 2 Accent 3" w:semiHidden="0" w:uiPriority="66" w:unhideWhenUsed="0"/>
-    <w:lsdException w:name="Medium Grid 1 Accent 3" w:semiHidden="0" w:uiPriority="67" w:unhideWhenUsed="0"/>
-    <w:lsdException w:name="Medium Grid 2 Accent 3" w:semiHidden="0" w:uiPriority="68" w:unhideWhenUsed="0"/>
-    <w:lsdException w:name="Medium Grid 3 Accent 3" w:semiHidden="0" w:uiPriority="69" w:unhideWhenUsed="0"/>
-    <w:lsdException w:name="Dark List Accent 3" w:semiHidden="0" w:uiPriority="70" w:unhideWhenUsed="0"/>
-    <w:lsdException w:name="Colorful Shading Accent 3" w:semiHidden="0" w:uiPriority="71" w:unhideWhenUsed="0"/>
-    <w:lsdException w:name="Colorful List Accent 3" w:semiHidden="0" w:uiPriority="72" w:unhideWhenUsed="0"/>
-    <w:lsdException w:name="Colorful Grid Accent 3" w:semiHidden="0" w:uiPriority="73" w:unhideWhenUsed="0"/>
-    <w:lsdException w:name="Light Shading Accent 4" w:semiHidden="0" w:uiPriority="60" w:unhideWhenUsed="0"/>
-    <w:lsdException w:name="Light List Accent 4" w:semiHidden="0" w:uiPriority="61" w:unhideWhenUsed="0"/>
-    <w:lsdException w:name="Light Grid Accent 4" w:semiHidden="0" w:uiPriority="62" w:unhideWhenUsed="0"/>
-    <w:lsdException w:name="Medium Shading 1 Accent 4" w:semiHidden="0" w:uiPriority="63" w:unhideWhenUsed="0"/>
-    <w:lsdException w:name="Medium Shading 2 Accent 4" w:semiHidden="0" w:uiPriority="64" w:unhideWhenUsed="0"/>
-    <w:lsdException w:name="Medium List 1 Accent 4" w:semiHidden="0" w:uiPriority="65" w:unhideWhenUsed="0"/>
-    <w:lsdException w:name="Medium List 2 Accent 4" w:semiHidden="0" w:uiPriority="66" w:unhideWhenUsed="0"/>
-    <w:lsdException w:name="Medium Grid 1 Accent 4" w:semiHidden="0" w:uiPriority="67" w:unhideWhenUsed="0"/>
-    <w:lsdException w:name="Medium Grid 2 Accent 4" w:semiHidden="0" w:uiPriority="68" w:unhideWhenUsed="0"/>
-    <w:lsdException w:name="Medium Grid 3 Accent 4" w:semiHidden="0" w:uiPriority="69" w:unhideWhenUsed="0"/>
-    <w:lsdException w:name="Dark List Accent 4" w:semiHidden="0" w:uiPriority="70" w:unhideWhenUsed="0"/>
-    <w:lsdException w:name="Colorful Shading Accent 4" w:semiHidden="0" w:uiPriority="71" w:unhideWhenUsed="0"/>
-    <w:lsdException w:name="Colorful List Accent 4" w:semiHidden="0" w:uiPriority="72" w:unhideWhenUsed="0"/>
-    <w:lsdException w:name="Colorful Grid Accent 4" w:semiHidden="0" w:uiPriority="73" w:unhideWhenUsed="0"/>
-    <w:lsdException w:name="Light Shading Accent 5" w:semiHidden="0" w:uiPriority="60" w:unhideWhenUsed="0"/>
-    <w:lsdException w:name="Light List Accent 5" w:semiHidden="0" w:uiPriority="61" w:unhideWhenUsed="0"/>
-    <w:lsdException w:name="Light Grid Accent 5" w:semiHidden="0" w:uiPriority="62" w:unhideWhenUsed="0"/>
-    <w:lsdException w:name="Medium Shading 1 Accent 5" w:semiHidden="0" w:uiPriority="63" w:unhideWhenUsed="0"/>
-    <w:lsdException w:name="Medium Shading 2 Accent 5" w:semiHidden="0" w:uiPriority="64" w:unhideWhenUsed="0"/>
-    <w:lsdException w:name="Medium List 1 Accent 5" w:semiHidden="0" w:uiPriority="65" w:unhideWhenUsed="0"/>
-    <w:lsdException w:name="Medium List 2 Accent 5" w:semiHidden="0" w:uiPriority="66" w:unhideWhenUsed="0"/>
-    <w:lsdException w:name="Medium Grid 1 Accent 5" w:semiHidden="0" w:uiPriority="67" w:unhideWhenUsed="0"/>
-    <w:lsdException w:name="Medium Grid 2 Accent 5" w:semiHidden="0" w:uiPriority="68" w:unhideWhenUsed="0"/>
-    <w:lsdException w:name="Medium Grid 3 Accent 5" w:semiHidden="0" w:uiPriority="69" w:unhideWhenUsed="0"/>
-    <w:lsdException w:name="Dark List Accent 5" w:semiHidden="0" w:uiPriority="70" w:unhideWhenUsed="0"/>
-    <w:lsdException w:name="Colorful Shading Accent 5" w:semiHidden="0" w:uiPriority="71" w:unhideWhenUsed="0"/>
-    <w:lsdException w:name="Colorful List Accent 5" w:semiHidden="0" w:uiPriority="72" w:unhideWhenUsed="0"/>
-    <w:lsdException w:name="Colorful Grid Accent 5" w:semiHidden="0" w:uiPriority="73" w:unhideWhenUsed="0"/>
-    <w:lsdException w:name="Light Shading Accent 6" w:semiHidden="0" w:uiPriority="60" w:unhideWhenUsed="0"/>
-    <w:lsdException w:name="Light List Accent 6" w:semiHidden="0" w:uiPriority="61" w:unhideWhenUsed="0"/>
-    <w:lsdException w:name="Light Grid Accent 6" w:semiHidden="0" w:uiPriority="62" w:unhideWhenUsed="0"/>
-    <w:lsdException w:name="Medium Shading 1 Accent 6" w:semiHidden="0" w:uiPriority="63" w:unhideWhenUsed="0"/>
-    <w:lsdException w:name="Medium Shading 2 Accent 6" w:semiHidden="0" w:uiPriority="64" w:unhideWhenUsed="0"/>
-    <w:lsdException w:name="Medium List 1 Accent 6" w:semiHidden="0" w:uiPriority="65" w:unhideWhenUsed="0"/>
-    <w:lsdException w:name="Medium List 2 Accent 6" w:semiHidden="0" w:uiPriority="66" w:unhideWhenUsed="0"/>
-    <w:lsdException w:name="Medium Grid 1 Accent 6" w:semiHidden="0" w:uiPriority="67" w:unhideWhenUsed="0"/>
-    <w:lsdException w:name="Medium Grid 2 Accent 6" w:semiHidden="0" w:uiPriority="68" w:unhideWhenUsed="0"/>
-    <w:lsdException w:name="Medium Grid 3 Accent 6" w:semiHidden="0" w:uiPriority="69" w:unhideWhenUsed="0"/>
-    <w:lsdException w:name="Dark List Accent 6" w:semiHidden="0" w:uiPriority="70" w:unhideWhenUsed="0"/>
-    <w:lsdException w:name="Colorful Shading Accent 6" w:semiHidden="0" w:uiPriority="71" w:unhideWhenUsed="0"/>
-    <w:lsdException w:name="Colorful List Accent 6" w:semiHidden="0" w:uiPriority="72" w:unhideWhenUsed="0"/>
-    <w:lsdException w:name="Colorful Grid Accent 6" w:semiHidden="0" w:uiPriority="73" w:unhideWhenUsed="0"/>
-    <w:lsdException w:name="Subtle Emphasis" w:semiHidden="0" w:uiPriority="19" w:unhideWhenUsed="0" w:qFormat="1"/>
-    <w:lsdException w:name="Intense Emphasis" w:semiHidden="0" w:uiPriority="21" w:unhideWhenUsed="0" w:qFormat="1"/>
-    <w:lsdException w:name="Subtle Reference" w:semiHidden="0" w:uiPriority="31" w:unhideWhenUsed="0" w:qFormat="1"/>
-    <w:lsdException w:name="Intense Reference" w:semiHidden="0" w:uiPriority="32" w:unhideWhenUsed="0" w:qFormat="1"/>
-    <w:lsdException w:name="Book Title" w:semiHidden="0" w:uiPriority="33" w:unhideWhenUsed="0" w:qFormat="1"/>
-    <w:lsdException w:name="Bibliography" w:uiPriority="37"/>
-    <w:lsdException w:name="TOC Heading" w:uiPriority="39" w:qFormat="1"/>
-  </w:latentStyles>
-  <w:style w:type="paragraph" w:default="1" w:styleId="Normal">
-    <w:name w:val="Normal"/>
-    <w:qFormat/>
-  </w:style>
-  <w:style w:type="character" w:default="1" w:styleId="DefaultParagraphFont">
-    <w:name w:val="Default Paragraph Font"/>
-    <w:uiPriority w:val="1"/>
-    <w:semiHidden/>
-    <w:unhideWhenUsed/>
-  </w:style>
-  <w:style w:type="table" w:default="1" w:styleId="TableNormal">
-    <w:name w:val="Normal Table"/>
-    <w:uiPriority w:val="99"/>
-    <w:semiHidden/>
-    <w:unhideWhenUsed/>
-    <w:tblPr>
-      <w:tblInd w:w="0" w:type="dxa"/>
-      <w:tblCellMar>
-        <w:top w:w="0" w:type="dxa"/>
-        <w:left w:w="108" w:type="dxa"/>
-        <w:bottom w:w="0" w:type="dxa"/>
-        <w:right w:w="108" w:type="dxa"/>
-      </w:tblCellMar>
-    </w:tblPr>
-  </w:style>
-  <w:style w:type="numbering" w:default="1" w:styleId="NoList">
-    <w:name w:val="No List"/>
-    <w:uiPriority w:val="99"/>
-    <w:semiHidden/>
-    <w:unhideWhenUsed/>
   </w:style>
 </w:styles>
 </file>

</xml_diff>